<commit_message>
Update instructor guide to add todos
</commit_message>
<xml_diff>
--- a/docs/Instructor Guide.docx
+++ b/docs/Instructor Guide.docx
@@ -395,7 +395,16 @@
           <w:sz w:val="20"/>
           <w:szCs w:val="20"/>
         </w:rPr>
-        <w:t>Thursday, January 24, 2019</w:t>
+        <w:t xml:space="preserve">Thursday, </w:t>
+      </w:r>
+      <w:r>
+        <w:rPr>
+          <w:rFonts w:ascii="Calibri" w:hAnsi="Calibri" w:cs="Calibri"/>
+          <w:color w:val="808080"/>
+          <w:sz w:val="20"/>
+          <w:szCs w:val="20"/>
+        </w:rPr>
+        <w:t>January 24, 2019</w:t>
       </w:r>
     </w:p>
     <w:p>
@@ -656,7 +665,15 @@
           <w:sz w:val="22"/>
           <w:szCs w:val="22"/>
         </w:rPr>
-        <w:t>I have coded all of the examples ahead of time. I am going to write them again. This may seem silly, but I find that staring at already written code can be more difficult to conceptualize and follow the flow. I much prefer to write this together. The only reason I did it ahead was because with the pressure on I would have spent twice as long because of screw ups.</w:t>
+        <w:t xml:space="preserve">I have coded all of the examples ahead of time. I am going to write them again. This may seem silly, but I find that staring at already written code can be more difficult to conceptualize and follow the flow. I much prefer to write this together. The only </w:t>
+      </w:r>
+      <w:r>
+        <w:rPr>
+          <w:rFonts w:ascii="Calibri" w:eastAsia="Times New Roman" w:hAnsi="Calibri" w:cs="Calibri"/>
+          <w:sz w:val="22"/>
+          <w:szCs w:val="22"/>
+        </w:rPr>
+        <w:t>reason I did it ahead was because with the pressure on I would have spent twice as long because of screw ups.</w:t>
       </w:r>
     </w:p>
     <w:p>
@@ -702,7 +719,15 @@
           <w:sz w:val="22"/>
           <w:szCs w:val="22"/>
         </w:rPr>
-        <w:t>Make separate folders for each concept as we go through them. My examples will follow a similar structure. You will likely want to refer back to syntax. Keep it neat and orderly.</w:t>
+        <w:t>Make separate folders for each concept as we go through them. My examples will follow a similar structure</w:t>
+      </w:r>
+      <w:r>
+        <w:rPr>
+          <w:rFonts w:ascii="Calibri" w:eastAsia="Times New Roman" w:hAnsi="Calibri" w:cs="Calibri"/>
+          <w:sz w:val="22"/>
+          <w:szCs w:val="22"/>
+        </w:rPr>
+        <w:t>. You will likely want to refer back to syntax. Keep it neat and orderly.</w:t>
       </w:r>
     </w:p>
     <w:p>
@@ -783,661 +808,733 @@
           <w:sz w:val="40"/>
           <w:szCs w:val="40"/>
         </w:rPr>
-        <w:t>1 - React.createElement and ReactDOM</w:t>
-      </w:r>
-    </w:p>
-    <w:p>
-      <w:pPr>
-        <w:pStyle w:val="NormalWeb"/>
-        <w:spacing w:before="0" w:beforeAutospacing="0" w:after="0" w:afterAutospacing="0"/>
-        <w:rPr>
-          <w:rFonts w:ascii="Calibri" w:hAnsi="Calibri" w:cs="Calibri"/>
-          <w:color w:val="808080"/>
-          <w:sz w:val="20"/>
-          <w:szCs w:val="20"/>
-        </w:rPr>
-      </w:pPr>
-      <w:r>
-        <w:rPr>
-          <w:rFonts w:ascii="Calibri" w:hAnsi="Calibri" w:cs="Calibri"/>
-          <w:color w:val="808080"/>
-          <w:sz w:val="20"/>
-          <w:szCs w:val="20"/>
-        </w:rPr>
-        <w:t>Thursday, January 24, 2019</w:t>
-      </w:r>
-    </w:p>
-    <w:p>
-      <w:pPr>
-        <w:pStyle w:val="NormalWeb"/>
-        <w:spacing w:before="0" w:beforeAutospacing="0" w:after="0" w:afterAutospacing="0"/>
-        <w:rPr>
-          <w:rFonts w:ascii="Calibri" w:hAnsi="Calibri" w:cs="Calibri"/>
-          <w:color w:val="808080"/>
-          <w:sz w:val="20"/>
-          <w:szCs w:val="20"/>
-        </w:rPr>
-      </w:pPr>
-      <w:r>
-        <w:rPr>
-          <w:rFonts w:ascii="Calibri" w:hAnsi="Calibri" w:cs="Calibri"/>
-          <w:color w:val="808080"/>
-          <w:sz w:val="20"/>
-          <w:szCs w:val="20"/>
-        </w:rPr>
-        <w:t>10:36 PM</w:t>
-      </w:r>
-    </w:p>
-    <w:p>
-      <w:pPr>
-        <w:pStyle w:val="NormalWeb"/>
-        <w:spacing w:before="0" w:beforeAutospacing="0" w:after="0" w:afterAutospacing="0"/>
-        <w:rPr>
-          <w:rFonts w:ascii="Calibri" w:hAnsi="Calibri" w:cs="Calibri"/>
-          <w:sz w:val="22"/>
-          <w:szCs w:val="22"/>
-        </w:rPr>
-      </w:pPr>
-      <w:r>
-        <w:rPr>
-          <w:rFonts w:ascii="Calibri" w:hAnsi="Calibri" w:cs="Calibri"/>
-          <w:sz w:val="22"/>
-          <w:szCs w:val="22"/>
-        </w:rPr>
-        <w:t> </w:t>
-      </w:r>
-    </w:p>
-    <w:p>
-      <w:pPr>
-        <w:pStyle w:val="NormalWeb"/>
-        <w:spacing w:before="0" w:beforeAutospacing="0" w:after="0" w:afterAutospacing="0"/>
-        <w:rPr>
-          <w:rFonts w:ascii="Calibri" w:hAnsi="Calibri" w:cs="Calibri"/>
-          <w:sz w:val="22"/>
-          <w:szCs w:val="22"/>
-        </w:rPr>
-      </w:pPr>
-      <w:r>
-        <w:rPr>
-          <w:rFonts w:ascii="Calibri" w:hAnsi="Calibri" w:cs="Calibri"/>
-          <w:sz w:val="22"/>
-          <w:szCs w:val="22"/>
-        </w:rPr>
-        <w:t>&lt;Refer to examples/01-createElement/index.html&gt;</w:t>
-      </w:r>
-    </w:p>
-    <w:p>
-      <w:pPr>
-        <w:pStyle w:val="NormalWeb"/>
-        <w:spacing w:before="0" w:beforeAutospacing="0" w:after="0" w:afterAutospacing="0"/>
-        <w:rPr>
-          <w:rFonts w:ascii="Calibri" w:hAnsi="Calibri" w:cs="Calibri"/>
-          <w:sz w:val="22"/>
-          <w:szCs w:val="22"/>
-        </w:rPr>
-      </w:pPr>
-      <w:r>
-        <w:rPr>
-          <w:rFonts w:ascii="Calibri" w:hAnsi="Calibri" w:cs="Calibri"/>
-          <w:sz w:val="22"/>
-          <w:szCs w:val="22"/>
-        </w:rPr>
-        <w:t> </w:t>
-      </w:r>
-    </w:p>
-    <w:p>
-      <w:pPr>
-        <w:pStyle w:val="NormalWeb"/>
-        <w:spacing w:before="0" w:beforeAutospacing="0" w:after="0" w:afterAutospacing="0"/>
-        <w:rPr>
-          <w:rFonts w:ascii="Calibri" w:hAnsi="Calibri" w:cs="Calibri"/>
-          <w:sz w:val="22"/>
-          <w:szCs w:val="22"/>
-        </w:rPr>
-      </w:pPr>
-      <w:r>
-        <w:rPr>
-          <w:rFonts w:ascii="Calibri" w:hAnsi="Calibri" w:cs="Calibri"/>
-          <w:sz w:val="22"/>
-          <w:szCs w:val="22"/>
-        </w:rPr>
-        <w:t>React.createElement creates an object representation of a DOM node.</w:t>
-      </w:r>
-    </w:p>
-    <w:p>
-      <w:pPr>
-        <w:pStyle w:val="NormalWeb"/>
-        <w:spacing w:before="0" w:beforeAutospacing="0" w:after="0" w:afterAutospacing="0"/>
-        <w:rPr>
-          <w:rFonts w:ascii="Calibri" w:hAnsi="Calibri" w:cs="Calibri"/>
-          <w:sz w:val="22"/>
-          <w:szCs w:val="22"/>
-        </w:rPr>
-      </w:pPr>
-      <w:r>
-        <w:rPr>
-          <w:rFonts w:ascii="Calibri" w:hAnsi="Calibri" w:cs="Calibri"/>
-          <w:sz w:val="22"/>
-          <w:szCs w:val="22"/>
-        </w:rPr>
-        <w:t> </w:t>
-      </w:r>
-    </w:p>
-    <w:p>
-      <w:pPr>
-        <w:pStyle w:val="NormalWeb"/>
-        <w:spacing w:before="0" w:beforeAutospacing="0" w:after="0" w:afterAutospacing="0"/>
-        <w:rPr>
-          <w:rFonts w:ascii="Calibri" w:hAnsi="Calibri" w:cs="Calibri"/>
-          <w:sz w:val="22"/>
-          <w:szCs w:val="22"/>
-        </w:rPr>
-      </w:pPr>
-      <w:r>
-        <w:rPr>
-          <w:rFonts w:ascii="Calibri" w:hAnsi="Calibri" w:cs="Calibri"/>
-          <w:sz w:val="22"/>
-          <w:szCs w:val="22"/>
-        </w:rPr>
-        <w:t>Lines 15 - 19 creates an object representation that can be seen by logging it to console.</w:t>
-      </w:r>
-    </w:p>
-    <w:p>
-      <w:pPr>
-        <w:pStyle w:val="NormalWeb"/>
-        <w:spacing w:before="0" w:beforeAutospacing="0" w:after="0" w:afterAutospacing="0"/>
-        <w:rPr>
-          <w:rFonts w:ascii="Calibri" w:hAnsi="Calibri" w:cs="Calibri"/>
-          <w:sz w:val="22"/>
-          <w:szCs w:val="22"/>
-        </w:rPr>
-      </w:pPr>
-      <w:r>
-        <w:rPr>
-          <w:rFonts w:ascii="Calibri" w:hAnsi="Calibri" w:cs="Calibri"/>
-          <w:sz w:val="22"/>
-          <w:szCs w:val="22"/>
-        </w:rPr>
-        <w:t>Note the props and type on this object. This is a React element. It's what lives in the virtual DOM, it's light-weight, and it's cheap to create, destroy and manipulate.</w:t>
-      </w:r>
-    </w:p>
-    <w:p>
-      <w:pPr>
-        <w:pStyle w:val="NormalWeb"/>
-        <w:spacing w:before="0" w:beforeAutospacing="0" w:after="0" w:afterAutospacing="0"/>
-        <w:rPr>
-          <w:rFonts w:ascii="Calibri" w:hAnsi="Calibri" w:cs="Calibri"/>
-          <w:sz w:val="22"/>
-          <w:szCs w:val="22"/>
-        </w:rPr>
-      </w:pPr>
-      <w:r>
-        <w:rPr>
-          <w:rFonts w:ascii="Calibri" w:hAnsi="Calibri" w:cs="Calibri"/>
-          <w:sz w:val="22"/>
-          <w:szCs w:val="22"/>
-        </w:rPr>
-        <w:t> </w:t>
-      </w:r>
-    </w:p>
-    <w:p>
-      <w:pPr>
-        <w:pStyle w:val="NormalWeb"/>
-        <w:spacing w:before="0" w:beforeAutospacing="0" w:after="0" w:afterAutospacing="0"/>
-        <w:rPr>
-          <w:rFonts w:ascii="Calibri" w:hAnsi="Calibri" w:cs="Calibri"/>
-          <w:sz w:val="22"/>
-          <w:szCs w:val="22"/>
-        </w:rPr>
-      </w:pPr>
-      <w:r>
-        <w:rPr>
-          <w:rFonts w:ascii="Calibri" w:hAnsi="Calibri" w:cs="Calibri"/>
-          <w:sz w:val="22"/>
-          <w:szCs w:val="22"/>
-        </w:rPr>
-        <w:t xml:space="preserve">Now we need a way to take a React element (or a whole tree of React elements) and render it to the DOM as actual DOM elements. </w:t>
-      </w:r>
-    </w:p>
-    <w:p>
-      <w:pPr>
-        <w:pStyle w:val="NormalWeb"/>
-        <w:spacing w:before="0" w:beforeAutospacing="0" w:after="0" w:afterAutospacing="0"/>
-        <w:rPr>
-          <w:rFonts w:ascii="Calibri" w:hAnsi="Calibri" w:cs="Calibri"/>
-          <w:sz w:val="22"/>
-          <w:szCs w:val="22"/>
-        </w:rPr>
-      </w:pPr>
-      <w:r>
-        <w:rPr>
-          <w:rFonts w:ascii="Calibri" w:hAnsi="Calibri" w:cs="Calibri"/>
-          <w:sz w:val="22"/>
-          <w:szCs w:val="22"/>
-        </w:rPr>
-        <w:t> </w:t>
-      </w:r>
-    </w:p>
-    <w:p>
-      <w:pPr>
-        <w:pStyle w:val="NormalWeb"/>
-        <w:spacing w:before="0" w:beforeAutospacing="0" w:after="0" w:afterAutospacing="0"/>
-        <w:rPr>
-          <w:rFonts w:ascii="Calibri" w:hAnsi="Calibri" w:cs="Calibri"/>
-          <w:sz w:val="22"/>
-          <w:szCs w:val="22"/>
-        </w:rPr>
-      </w:pPr>
-      <w:r>
-        <w:rPr>
-          <w:rFonts w:ascii="Calibri" w:hAnsi="Calibri" w:cs="Calibri"/>
-          <w:sz w:val="22"/>
-          <w:szCs w:val="22"/>
-        </w:rPr>
-        <w:t>Up to this point we have used the React library. This library is responsible for building and manipulating components and elements. Next we will need ReactDOM, which is specific to making React components work with the browser DOM. The reason for this separation is to allow the core React library to be used in other environments, such as native mobile applications which use the React Native library. Think of ReactDOM and React Native as adapters that let you plug React into the environment you are developing for. In our case we use ReactDOM because we're making a web app.</w:t>
-      </w:r>
-    </w:p>
-    <w:p>
-      <w:pPr>
-        <w:pStyle w:val="NormalWeb"/>
-        <w:spacing w:before="0" w:beforeAutospacing="0" w:after="0" w:afterAutospacing="0"/>
-        <w:rPr>
-          <w:rFonts w:ascii="Calibri" w:hAnsi="Calibri" w:cs="Calibri"/>
-          <w:sz w:val="22"/>
-          <w:szCs w:val="22"/>
-        </w:rPr>
-      </w:pPr>
-      <w:r>
-        <w:rPr>
-          <w:rFonts w:ascii="Calibri" w:hAnsi="Calibri" w:cs="Calibri"/>
-          <w:sz w:val="22"/>
-          <w:szCs w:val="22"/>
-        </w:rPr>
-        <w:t> </w:t>
-      </w:r>
-    </w:p>
-    <w:p>
-      <w:pPr>
-        <w:pStyle w:val="NormalWeb"/>
-        <w:spacing w:before="0" w:beforeAutospacing="0" w:after="0" w:afterAutospacing="0"/>
-        <w:rPr>
-          <w:rFonts w:ascii="Calibri" w:hAnsi="Calibri" w:cs="Calibri"/>
-          <w:sz w:val="22"/>
-          <w:szCs w:val="22"/>
-        </w:rPr>
-      </w:pPr>
-      <w:r>
-        <w:rPr>
-          <w:rFonts w:ascii="Calibri" w:hAnsi="Calibri" w:cs="Calibri"/>
-          <w:sz w:val="22"/>
-          <w:szCs w:val="22"/>
-        </w:rPr>
-        <w:t>The only method you are likely to use out of ReactDOM is ReactDOM.render(). This guy has a big job though. It is responsible for reconciling the virtual DOM and the real DOM and replacing only that which has changed.</w:t>
-      </w:r>
-    </w:p>
-    <w:p>
-      <w:pPr>
-        <w:pStyle w:val="NormalWeb"/>
-        <w:spacing w:before="0" w:beforeAutospacing="0" w:after="0" w:afterAutospacing="0"/>
-        <w:rPr>
-          <w:rFonts w:ascii="Calibri" w:hAnsi="Calibri" w:cs="Calibri"/>
-          <w:sz w:val="22"/>
-          <w:szCs w:val="22"/>
-        </w:rPr>
-      </w:pPr>
-      <w:r>
-        <w:rPr>
-          <w:rFonts w:ascii="Calibri" w:hAnsi="Calibri" w:cs="Calibri"/>
-          <w:sz w:val="22"/>
-          <w:szCs w:val="22"/>
-        </w:rPr>
-        <w:t> </w:t>
-      </w:r>
-    </w:p>
-    <w:p>
-      <w:pPr>
-        <w:pStyle w:val="NormalWeb"/>
-        <w:spacing w:before="0" w:beforeAutospacing="0" w:after="0" w:afterAutospacing="0"/>
+        <w:t>1 - React.createElement and Rea</w:t>
+      </w:r>
+      <w:r>
         <w:rPr>
           <w:rFonts w:ascii="Calibri Light" w:hAnsi="Calibri Light" w:cs="Calibri Light"/>
           <w:sz w:val="40"/>
           <w:szCs w:val="40"/>
         </w:rPr>
-      </w:pPr>
-      <w:r>
+        <w:t>ctDOM</w:t>
+      </w:r>
+    </w:p>
+    <w:p>
+      <w:pPr>
+        <w:pStyle w:val="NormalWeb"/>
+        <w:spacing w:before="0" w:beforeAutospacing="0" w:after="0" w:afterAutospacing="0"/>
+        <w:rPr>
+          <w:rFonts w:ascii="Calibri" w:hAnsi="Calibri" w:cs="Calibri"/>
+          <w:color w:val="808080"/>
+          <w:sz w:val="20"/>
+          <w:szCs w:val="20"/>
+        </w:rPr>
+      </w:pPr>
+      <w:r>
+        <w:rPr>
+          <w:rFonts w:ascii="Calibri" w:hAnsi="Calibri" w:cs="Calibri"/>
+          <w:color w:val="808080"/>
+          <w:sz w:val="20"/>
+          <w:szCs w:val="20"/>
+        </w:rPr>
+        <w:t>Thursday, January 24, 2019</w:t>
+      </w:r>
+    </w:p>
+    <w:p>
+      <w:pPr>
+        <w:pStyle w:val="NormalWeb"/>
+        <w:spacing w:before="0" w:beforeAutospacing="0" w:after="0" w:afterAutospacing="0"/>
+        <w:rPr>
+          <w:rFonts w:ascii="Calibri" w:hAnsi="Calibri" w:cs="Calibri"/>
+          <w:color w:val="808080"/>
+          <w:sz w:val="20"/>
+          <w:szCs w:val="20"/>
+        </w:rPr>
+      </w:pPr>
+      <w:r>
+        <w:rPr>
+          <w:rFonts w:ascii="Calibri" w:hAnsi="Calibri" w:cs="Calibri"/>
+          <w:color w:val="808080"/>
+          <w:sz w:val="20"/>
+          <w:szCs w:val="20"/>
+        </w:rPr>
+        <w:t>10:36 PM</w:t>
+      </w:r>
+    </w:p>
+    <w:p>
+      <w:pPr>
+        <w:pStyle w:val="NormalWeb"/>
+        <w:spacing w:before="0" w:beforeAutospacing="0" w:after="0" w:afterAutospacing="0"/>
+        <w:rPr>
+          <w:rFonts w:ascii="Calibri" w:hAnsi="Calibri" w:cs="Calibri"/>
+          <w:sz w:val="22"/>
+          <w:szCs w:val="22"/>
+        </w:rPr>
+      </w:pPr>
+      <w:r>
+        <w:rPr>
+          <w:rFonts w:ascii="Calibri" w:hAnsi="Calibri" w:cs="Calibri"/>
+          <w:sz w:val="22"/>
+          <w:szCs w:val="22"/>
+        </w:rPr>
+        <w:t> </w:t>
+      </w:r>
+    </w:p>
+    <w:p>
+      <w:pPr>
+        <w:pStyle w:val="NormalWeb"/>
+        <w:spacing w:before="0" w:beforeAutospacing="0" w:after="0" w:afterAutospacing="0"/>
+        <w:rPr>
+          <w:rFonts w:ascii="Calibri" w:hAnsi="Calibri" w:cs="Calibri"/>
+          <w:sz w:val="22"/>
+          <w:szCs w:val="22"/>
+        </w:rPr>
+      </w:pPr>
+      <w:r>
+        <w:rPr>
+          <w:rFonts w:ascii="Calibri" w:hAnsi="Calibri" w:cs="Calibri"/>
+          <w:sz w:val="22"/>
+          <w:szCs w:val="22"/>
+        </w:rPr>
+        <w:t>&lt;Refer to examples/01-createElement/index.html&gt;</w:t>
+      </w:r>
+    </w:p>
+    <w:p>
+      <w:pPr>
+        <w:pStyle w:val="NormalWeb"/>
+        <w:spacing w:before="0" w:beforeAutospacing="0" w:after="0" w:afterAutospacing="0"/>
+        <w:rPr>
+          <w:rFonts w:ascii="Calibri" w:hAnsi="Calibri" w:cs="Calibri"/>
+          <w:sz w:val="22"/>
+          <w:szCs w:val="22"/>
+        </w:rPr>
+      </w:pPr>
+      <w:r>
+        <w:rPr>
+          <w:rFonts w:ascii="Calibri" w:hAnsi="Calibri" w:cs="Calibri"/>
+          <w:sz w:val="22"/>
+          <w:szCs w:val="22"/>
+        </w:rPr>
+        <w:t> </w:t>
+      </w:r>
+    </w:p>
+    <w:p>
+      <w:pPr>
+        <w:pStyle w:val="NormalWeb"/>
+        <w:spacing w:before="0" w:beforeAutospacing="0" w:after="0" w:afterAutospacing="0"/>
+        <w:rPr>
+          <w:rFonts w:ascii="Calibri" w:hAnsi="Calibri" w:cs="Calibri"/>
+          <w:sz w:val="22"/>
+          <w:szCs w:val="22"/>
+        </w:rPr>
+      </w:pPr>
+      <w:r>
+        <w:rPr>
+          <w:rFonts w:ascii="Calibri" w:hAnsi="Calibri" w:cs="Calibri"/>
+          <w:sz w:val="22"/>
+          <w:szCs w:val="22"/>
+        </w:rPr>
+        <w:t>React.createElement creates an object representation of a DOM node.</w:t>
+      </w:r>
+    </w:p>
+    <w:p>
+      <w:pPr>
+        <w:pStyle w:val="NormalWeb"/>
+        <w:spacing w:before="0" w:beforeAutospacing="0" w:after="0" w:afterAutospacing="0"/>
+        <w:rPr>
+          <w:rFonts w:ascii="Calibri" w:hAnsi="Calibri" w:cs="Calibri"/>
+          <w:sz w:val="22"/>
+          <w:szCs w:val="22"/>
+        </w:rPr>
+      </w:pPr>
+      <w:r>
+        <w:rPr>
+          <w:rFonts w:ascii="Calibri" w:hAnsi="Calibri" w:cs="Calibri"/>
+          <w:sz w:val="22"/>
+          <w:szCs w:val="22"/>
+        </w:rPr>
+        <w:t> </w:t>
+      </w:r>
+    </w:p>
+    <w:p>
+      <w:pPr>
+        <w:pStyle w:val="NormalWeb"/>
+        <w:spacing w:before="0" w:beforeAutospacing="0" w:after="0" w:afterAutospacing="0"/>
+        <w:rPr>
+          <w:rFonts w:ascii="Calibri" w:hAnsi="Calibri" w:cs="Calibri"/>
+          <w:sz w:val="22"/>
+          <w:szCs w:val="22"/>
+        </w:rPr>
+      </w:pPr>
+      <w:r>
+        <w:rPr>
+          <w:rFonts w:ascii="Calibri" w:hAnsi="Calibri" w:cs="Calibri"/>
+          <w:sz w:val="22"/>
+          <w:szCs w:val="22"/>
+        </w:rPr>
+        <w:t>Lines 15 - 19 creates an object representation that can be seen by logging it to console.</w:t>
+      </w:r>
+    </w:p>
+    <w:p>
+      <w:pPr>
+        <w:pStyle w:val="NormalWeb"/>
+        <w:spacing w:before="0" w:beforeAutospacing="0" w:after="0" w:afterAutospacing="0"/>
+        <w:rPr>
+          <w:rFonts w:ascii="Calibri" w:hAnsi="Calibri" w:cs="Calibri"/>
+          <w:sz w:val="22"/>
+          <w:szCs w:val="22"/>
+        </w:rPr>
+      </w:pPr>
+      <w:r>
+        <w:rPr>
+          <w:rFonts w:ascii="Calibri" w:hAnsi="Calibri" w:cs="Calibri"/>
+          <w:sz w:val="22"/>
+          <w:szCs w:val="22"/>
+        </w:rPr>
+        <w:t>No</w:t>
+      </w:r>
+      <w:r>
+        <w:rPr>
+          <w:rFonts w:ascii="Calibri" w:hAnsi="Calibri" w:cs="Calibri"/>
+          <w:sz w:val="22"/>
+          <w:szCs w:val="22"/>
+        </w:rPr>
+        <w:t>te the props and type on this object. This is a React element. It's what lives in the virtual DOM, it's light-weight, and it's cheap to create, destroy and manipulate.</w:t>
+      </w:r>
+    </w:p>
+    <w:p>
+      <w:pPr>
+        <w:pStyle w:val="NormalWeb"/>
+        <w:spacing w:before="0" w:beforeAutospacing="0" w:after="0" w:afterAutospacing="0"/>
+        <w:rPr>
+          <w:rFonts w:ascii="Calibri" w:hAnsi="Calibri" w:cs="Calibri"/>
+          <w:sz w:val="22"/>
+          <w:szCs w:val="22"/>
+        </w:rPr>
+      </w:pPr>
+      <w:r>
+        <w:rPr>
+          <w:rFonts w:ascii="Calibri" w:hAnsi="Calibri" w:cs="Calibri"/>
+          <w:sz w:val="22"/>
+          <w:szCs w:val="22"/>
+        </w:rPr>
+        <w:t> </w:t>
+      </w:r>
+    </w:p>
+    <w:p>
+      <w:pPr>
+        <w:pStyle w:val="NormalWeb"/>
+        <w:spacing w:before="0" w:beforeAutospacing="0" w:after="0" w:afterAutospacing="0"/>
+        <w:rPr>
+          <w:rFonts w:ascii="Calibri" w:hAnsi="Calibri" w:cs="Calibri"/>
+          <w:sz w:val="22"/>
+          <w:szCs w:val="22"/>
+        </w:rPr>
+      </w:pPr>
+      <w:r>
+        <w:rPr>
+          <w:rFonts w:ascii="Calibri" w:hAnsi="Calibri" w:cs="Calibri"/>
+          <w:sz w:val="22"/>
+          <w:szCs w:val="22"/>
+        </w:rPr>
+        <w:t>Now we need a way to take a React element (or a whole tree of React elements) and rend</w:t>
+      </w:r>
+      <w:r>
+        <w:rPr>
+          <w:rFonts w:ascii="Calibri" w:hAnsi="Calibri" w:cs="Calibri"/>
+          <w:sz w:val="22"/>
+          <w:szCs w:val="22"/>
+        </w:rPr>
+        <w:t xml:space="preserve">er it to the DOM as actual DOM elements. </w:t>
+      </w:r>
+    </w:p>
+    <w:p>
+      <w:pPr>
+        <w:pStyle w:val="NormalWeb"/>
+        <w:spacing w:before="0" w:beforeAutospacing="0" w:after="0" w:afterAutospacing="0"/>
+        <w:rPr>
+          <w:rFonts w:ascii="Calibri" w:hAnsi="Calibri" w:cs="Calibri"/>
+          <w:sz w:val="22"/>
+          <w:szCs w:val="22"/>
+        </w:rPr>
+      </w:pPr>
+      <w:r>
+        <w:rPr>
+          <w:rFonts w:ascii="Calibri" w:hAnsi="Calibri" w:cs="Calibri"/>
+          <w:sz w:val="22"/>
+          <w:szCs w:val="22"/>
+        </w:rPr>
+        <w:t> </w:t>
+      </w:r>
+    </w:p>
+    <w:p>
+      <w:pPr>
+        <w:pStyle w:val="NormalWeb"/>
+        <w:spacing w:before="0" w:beforeAutospacing="0" w:after="0" w:afterAutospacing="0"/>
+        <w:rPr>
+          <w:rFonts w:ascii="Calibri" w:hAnsi="Calibri" w:cs="Calibri"/>
+          <w:sz w:val="22"/>
+          <w:szCs w:val="22"/>
+        </w:rPr>
+      </w:pPr>
+      <w:r>
+        <w:rPr>
+          <w:rFonts w:ascii="Calibri" w:hAnsi="Calibri" w:cs="Calibri"/>
+          <w:sz w:val="22"/>
+          <w:szCs w:val="22"/>
+        </w:rPr>
+        <w:t>Up to this point we have used the React library. This library is responsible for building and manipulating components and elements. Next we will need ReactDOM, which is specific to making React components work wi</w:t>
+      </w:r>
+      <w:r>
+        <w:rPr>
+          <w:rFonts w:ascii="Calibri" w:hAnsi="Calibri" w:cs="Calibri"/>
+          <w:sz w:val="22"/>
+          <w:szCs w:val="22"/>
+        </w:rPr>
+        <w:t xml:space="preserve">th the browser DOM. The reason for this separation is to allow the core React library to be used in other environments, such as native mobile applications which use the React Native library. Think of ReactDOM and React Native as adapters that let you plug </w:t>
+      </w:r>
+      <w:r>
+        <w:rPr>
+          <w:rFonts w:ascii="Calibri" w:hAnsi="Calibri" w:cs="Calibri"/>
+          <w:sz w:val="22"/>
+          <w:szCs w:val="22"/>
+        </w:rPr>
+        <w:t>React into the environment you are developing for. In our case we use ReactDOM because we're making a web app.</w:t>
+      </w:r>
+    </w:p>
+    <w:p>
+      <w:pPr>
+        <w:pStyle w:val="NormalWeb"/>
+        <w:spacing w:before="0" w:beforeAutospacing="0" w:after="0" w:afterAutospacing="0"/>
+        <w:rPr>
+          <w:rFonts w:ascii="Calibri" w:hAnsi="Calibri" w:cs="Calibri"/>
+          <w:sz w:val="22"/>
+          <w:szCs w:val="22"/>
+        </w:rPr>
+      </w:pPr>
+      <w:r>
+        <w:rPr>
+          <w:rFonts w:ascii="Calibri" w:hAnsi="Calibri" w:cs="Calibri"/>
+          <w:sz w:val="22"/>
+          <w:szCs w:val="22"/>
+        </w:rPr>
+        <w:t> </w:t>
+      </w:r>
+    </w:p>
+    <w:p>
+      <w:pPr>
+        <w:pStyle w:val="NormalWeb"/>
+        <w:spacing w:before="0" w:beforeAutospacing="0" w:after="0" w:afterAutospacing="0"/>
+        <w:rPr>
+          <w:rFonts w:ascii="Calibri" w:hAnsi="Calibri" w:cs="Calibri"/>
+          <w:sz w:val="22"/>
+          <w:szCs w:val="22"/>
+        </w:rPr>
+      </w:pPr>
+      <w:r>
+        <w:rPr>
+          <w:rFonts w:ascii="Calibri" w:hAnsi="Calibri" w:cs="Calibri"/>
+          <w:sz w:val="22"/>
+          <w:szCs w:val="22"/>
+        </w:rPr>
+        <w:t>The only method you are likely to use out of ReactDOM is ReactDOM.render(). This guy has a big job though. It is responsible for reconciling th</w:t>
+      </w:r>
+      <w:r>
+        <w:rPr>
+          <w:rFonts w:ascii="Calibri" w:hAnsi="Calibri" w:cs="Calibri"/>
+          <w:sz w:val="22"/>
+          <w:szCs w:val="22"/>
+        </w:rPr>
+        <w:t>e virtual DOM and the real DOM and replacing only that which has changed.</w:t>
+      </w:r>
+    </w:p>
+    <w:p>
+      <w:pPr>
+        <w:pStyle w:val="NormalWeb"/>
+        <w:spacing w:before="0" w:beforeAutospacing="0" w:after="0" w:afterAutospacing="0"/>
+        <w:rPr>
+          <w:rFonts w:ascii="Calibri" w:hAnsi="Calibri" w:cs="Calibri"/>
+          <w:sz w:val="22"/>
+          <w:szCs w:val="22"/>
+        </w:rPr>
+      </w:pPr>
+      <w:r>
+        <w:rPr>
+          <w:rFonts w:ascii="Calibri" w:hAnsi="Calibri" w:cs="Calibri"/>
+          <w:sz w:val="22"/>
+          <w:szCs w:val="22"/>
+        </w:rPr>
+        <w:t> </w:t>
+      </w:r>
+    </w:p>
+    <w:p>
+      <w:pPr>
+        <w:pStyle w:val="NormalWeb"/>
+        <w:spacing w:before="0" w:beforeAutospacing="0" w:after="0" w:afterAutospacing="0"/>
         <w:rPr>
           <w:rFonts w:ascii="Calibri Light" w:hAnsi="Calibri Light" w:cs="Calibri Light"/>
           <w:sz w:val="40"/>
           <w:szCs w:val="40"/>
         </w:rPr>
-        <w:t>2 - Basic Composition, Elements, and Components</w:t>
-      </w:r>
-    </w:p>
-    <w:p>
-      <w:pPr>
-        <w:pStyle w:val="NormalWeb"/>
-        <w:spacing w:before="0" w:beforeAutospacing="0" w:after="0" w:afterAutospacing="0"/>
-        <w:rPr>
-          <w:rFonts w:ascii="Calibri" w:hAnsi="Calibri" w:cs="Calibri"/>
-          <w:color w:val="808080"/>
-          <w:sz w:val="20"/>
-          <w:szCs w:val="20"/>
-        </w:rPr>
-      </w:pPr>
-      <w:r>
-        <w:rPr>
-          <w:rFonts w:ascii="Calibri" w:hAnsi="Calibri" w:cs="Calibri"/>
-          <w:color w:val="808080"/>
-          <w:sz w:val="20"/>
-          <w:szCs w:val="20"/>
-        </w:rPr>
-        <w:t>Thursday, January 24, 2019</w:t>
-      </w:r>
-    </w:p>
-    <w:p>
-      <w:pPr>
-        <w:pStyle w:val="NormalWeb"/>
-        <w:spacing w:before="0" w:beforeAutospacing="0" w:after="0" w:afterAutospacing="0"/>
-        <w:rPr>
-          <w:rFonts w:ascii="Calibri" w:hAnsi="Calibri" w:cs="Calibri"/>
-          <w:color w:val="808080"/>
-          <w:sz w:val="20"/>
-          <w:szCs w:val="20"/>
-        </w:rPr>
-      </w:pPr>
-      <w:r>
-        <w:rPr>
-          <w:rFonts w:ascii="Calibri" w:hAnsi="Calibri" w:cs="Calibri"/>
-          <w:color w:val="808080"/>
-          <w:sz w:val="20"/>
-          <w:szCs w:val="20"/>
-        </w:rPr>
-        <w:t>10:36 PM</w:t>
-      </w:r>
-    </w:p>
-    <w:p>
-      <w:pPr>
-        <w:pStyle w:val="NormalWeb"/>
-        <w:spacing w:before="0" w:beforeAutospacing="0" w:after="0" w:afterAutospacing="0"/>
-        <w:rPr>
-          <w:rFonts w:ascii="Calibri" w:hAnsi="Calibri" w:cs="Calibri"/>
-          <w:sz w:val="22"/>
-          <w:szCs w:val="22"/>
-        </w:rPr>
-      </w:pPr>
-      <w:r>
-        <w:rPr>
-          <w:rFonts w:ascii="Calibri" w:hAnsi="Calibri" w:cs="Calibri"/>
-          <w:sz w:val="22"/>
-          <w:szCs w:val="22"/>
-        </w:rPr>
-        <w:t> </w:t>
-      </w:r>
-    </w:p>
-    <w:p>
-      <w:pPr>
-        <w:pStyle w:val="NormalWeb"/>
-        <w:spacing w:before="0" w:beforeAutospacing="0" w:after="0" w:afterAutospacing="0"/>
-        <w:rPr>
-          <w:rFonts w:ascii="Calibri" w:hAnsi="Calibri" w:cs="Calibri"/>
-          <w:sz w:val="22"/>
-          <w:szCs w:val="22"/>
-        </w:rPr>
-      </w:pPr>
-      <w:r>
-        <w:rPr>
-          <w:rFonts w:ascii="Calibri" w:hAnsi="Calibri" w:cs="Calibri"/>
-          <w:sz w:val="22"/>
-          <w:szCs w:val="22"/>
-        </w:rPr>
-        <w:t>&lt;Refer to examples/02-basic-composition/index.html&gt;</w:t>
-      </w:r>
-    </w:p>
-    <w:p>
-      <w:pPr>
-        <w:pStyle w:val="NormalWeb"/>
-        <w:spacing w:before="0" w:beforeAutospacing="0" w:after="0" w:afterAutospacing="0"/>
-        <w:rPr>
-          <w:rFonts w:ascii="Calibri" w:hAnsi="Calibri" w:cs="Calibri"/>
-          <w:sz w:val="22"/>
-          <w:szCs w:val="22"/>
-        </w:rPr>
-      </w:pPr>
-      <w:r>
-        <w:rPr>
-          <w:rFonts w:ascii="Calibri" w:hAnsi="Calibri" w:cs="Calibri"/>
-          <w:sz w:val="22"/>
-          <w:szCs w:val="22"/>
-        </w:rPr>
-        <w:t> </w:t>
-      </w:r>
-    </w:p>
-    <w:p>
-      <w:pPr>
-        <w:pStyle w:val="NormalWeb"/>
-        <w:spacing w:before="0" w:beforeAutospacing="0" w:after="0" w:afterAutospacing="0"/>
-        <w:rPr>
-          <w:rFonts w:ascii="Calibri" w:hAnsi="Calibri" w:cs="Calibri"/>
-          <w:sz w:val="22"/>
-          <w:szCs w:val="22"/>
-        </w:rPr>
-      </w:pPr>
-      <w:r>
-        <w:rPr>
-          <w:rFonts w:ascii="Calibri" w:hAnsi="Calibri" w:cs="Calibri"/>
-          <w:sz w:val="22"/>
-          <w:szCs w:val="22"/>
-        </w:rPr>
-        <w:t xml:space="preserve">To be an effective React developer you will have to make use of composition. It is the overarching design principle of all React applications. The basic building block of React - the component - implies by its very name that it is meant to be part of a larger whole. </w:t>
-      </w:r>
-    </w:p>
-    <w:p>
-      <w:pPr>
-        <w:pStyle w:val="NormalWeb"/>
-        <w:spacing w:before="0" w:beforeAutospacing="0" w:after="0" w:afterAutospacing="0"/>
-        <w:rPr>
-          <w:rFonts w:ascii="Calibri" w:hAnsi="Calibri" w:cs="Calibri"/>
-          <w:sz w:val="22"/>
-          <w:szCs w:val="22"/>
-        </w:rPr>
-      </w:pPr>
-      <w:r>
-        <w:rPr>
-          <w:rFonts w:ascii="Calibri" w:hAnsi="Calibri" w:cs="Calibri"/>
-          <w:sz w:val="22"/>
-          <w:szCs w:val="22"/>
-        </w:rPr>
-        <w:t> </w:t>
-      </w:r>
-    </w:p>
-    <w:p>
-      <w:pPr>
-        <w:pStyle w:val="NormalWeb"/>
-        <w:spacing w:before="0" w:beforeAutospacing="0" w:after="0" w:afterAutospacing="0"/>
-        <w:rPr>
-          <w:rFonts w:ascii="Calibri" w:hAnsi="Calibri" w:cs="Calibri"/>
-          <w:sz w:val="22"/>
-          <w:szCs w:val="22"/>
-        </w:rPr>
-      </w:pPr>
-      <w:r>
-        <w:rPr>
-          <w:rFonts w:ascii="Calibri" w:hAnsi="Calibri" w:cs="Calibri"/>
-          <w:sz w:val="22"/>
-          <w:szCs w:val="22"/>
-        </w:rPr>
-        <w:t xml:space="preserve">In this code example we are making use of a simple wrapper element to contain the other three. This is then being rendered to the DOM. </w:t>
-      </w:r>
-    </w:p>
-    <w:p>
-      <w:pPr>
-        <w:pStyle w:val="NormalWeb"/>
-        <w:spacing w:before="0" w:beforeAutospacing="0" w:after="0" w:afterAutospacing="0"/>
-        <w:rPr>
-          <w:rFonts w:ascii="Calibri" w:hAnsi="Calibri" w:cs="Calibri"/>
-          <w:sz w:val="22"/>
-          <w:szCs w:val="22"/>
-        </w:rPr>
-      </w:pPr>
-      <w:r>
-        <w:rPr>
-          <w:rFonts w:ascii="Calibri" w:hAnsi="Calibri" w:cs="Calibri"/>
-          <w:sz w:val="22"/>
-          <w:szCs w:val="22"/>
-        </w:rPr>
-        <w:t> </w:t>
-      </w:r>
-    </w:p>
-    <w:p>
-      <w:pPr>
-        <w:pStyle w:val="NormalWeb"/>
-        <w:spacing w:before="0" w:beforeAutospacing="0" w:after="0" w:afterAutospacing="0"/>
-        <w:rPr>
-          <w:rFonts w:ascii="Calibri" w:hAnsi="Calibri" w:cs="Calibri"/>
-          <w:sz w:val="22"/>
-          <w:szCs w:val="22"/>
-        </w:rPr>
-      </w:pPr>
-      <w:r>
-        <w:rPr>
-          <w:rFonts w:ascii="Calibri" w:hAnsi="Calibri" w:cs="Calibri"/>
-          <w:sz w:val="22"/>
-          <w:szCs w:val="22"/>
-        </w:rPr>
-        <w:t>&lt;Refer to examples/03-components/index.html&gt;</w:t>
-      </w:r>
-    </w:p>
-    <w:p>
-      <w:pPr>
-        <w:pStyle w:val="NormalWeb"/>
-        <w:spacing w:before="0" w:beforeAutospacing="0" w:after="0" w:afterAutospacing="0"/>
-        <w:rPr>
-          <w:rFonts w:ascii="Calibri" w:hAnsi="Calibri" w:cs="Calibri"/>
-          <w:sz w:val="22"/>
-          <w:szCs w:val="22"/>
-        </w:rPr>
-      </w:pPr>
-      <w:r>
-        <w:rPr>
-          <w:rFonts w:ascii="Calibri" w:hAnsi="Calibri" w:cs="Calibri"/>
-          <w:sz w:val="22"/>
-          <w:szCs w:val="22"/>
-        </w:rPr>
-        <w:t> </w:t>
-      </w:r>
-    </w:p>
-    <w:p>
-      <w:pPr>
-        <w:pStyle w:val="NormalWeb"/>
-        <w:spacing w:before="0" w:beforeAutospacing="0" w:after="0" w:afterAutospacing="0"/>
-        <w:rPr>
-          <w:rFonts w:ascii="Calibri" w:hAnsi="Calibri" w:cs="Calibri"/>
-          <w:sz w:val="22"/>
-          <w:szCs w:val="22"/>
-        </w:rPr>
-      </w:pPr>
-      <w:r>
-        <w:rPr>
-          <w:rFonts w:ascii="Calibri" w:hAnsi="Calibri" w:cs="Calibri"/>
-          <w:sz w:val="22"/>
-          <w:szCs w:val="22"/>
-        </w:rPr>
-        <w:t>A React Component is a function or class that optionally takes input (props) and returns a React Element. We can convert the three elements from the previous example to components.</w:t>
-      </w:r>
-    </w:p>
-    <w:p>
-      <w:pPr>
-        <w:pStyle w:val="NormalWeb"/>
-        <w:spacing w:before="0" w:beforeAutospacing="0" w:after="0" w:afterAutospacing="0"/>
-        <w:rPr>
-          <w:rFonts w:ascii="Calibri" w:hAnsi="Calibri" w:cs="Calibri"/>
-          <w:sz w:val="22"/>
-          <w:szCs w:val="22"/>
-        </w:rPr>
-      </w:pPr>
-      <w:r>
-        <w:rPr>
-          <w:rFonts w:ascii="Calibri" w:hAnsi="Calibri" w:cs="Calibri"/>
-          <w:sz w:val="22"/>
-          <w:szCs w:val="22"/>
-        </w:rPr>
-        <w:t> </w:t>
-      </w:r>
-    </w:p>
-    <w:p>
-      <w:pPr>
-        <w:pStyle w:val="NormalWeb"/>
-        <w:spacing w:before="0" w:beforeAutospacing="0" w:after="0" w:afterAutospacing="0"/>
-        <w:rPr>
-          <w:rFonts w:ascii="Calibri" w:hAnsi="Calibri" w:cs="Calibri"/>
-          <w:sz w:val="22"/>
-          <w:szCs w:val="22"/>
-        </w:rPr>
-      </w:pPr>
-      <w:r>
-        <w:rPr>
-          <w:rFonts w:ascii="Calibri" w:hAnsi="Calibri" w:cs="Calibri"/>
-          <w:sz w:val="22"/>
-          <w:szCs w:val="22"/>
-        </w:rPr>
-        <w:lastRenderedPageBreak/>
-        <w:t> </w:t>
-      </w:r>
-    </w:p>
-    <w:p>
-      <w:pPr>
-        <w:pStyle w:val="NormalWeb"/>
-        <w:spacing w:before="0" w:beforeAutospacing="0" w:after="0" w:afterAutospacing="0"/>
-        <w:rPr>
-          <w:rFonts w:ascii="Calibri" w:hAnsi="Calibri" w:cs="Calibri"/>
-          <w:sz w:val="22"/>
-          <w:szCs w:val="22"/>
-        </w:rPr>
-      </w:pPr>
-      <w:r>
-        <w:rPr>
-          <w:rFonts w:ascii="Calibri" w:hAnsi="Calibri" w:cs="Calibri"/>
-          <w:sz w:val="22"/>
-          <w:szCs w:val="22"/>
-        </w:rPr>
-        <w:t> </w:t>
-      </w:r>
-    </w:p>
-    <w:p>
-      <w:pPr>
-        <w:pStyle w:val="NormalWeb"/>
-        <w:spacing w:before="0" w:beforeAutospacing="0" w:after="0" w:afterAutospacing="0"/>
-        <w:rPr>
-          <w:rFonts w:ascii="Calibri" w:hAnsi="Calibri" w:cs="Calibri"/>
-          <w:sz w:val="22"/>
-          <w:szCs w:val="22"/>
-        </w:rPr>
-      </w:pPr>
-      <w:r>
-        <w:rPr>
-          <w:rFonts w:ascii="Calibri" w:hAnsi="Calibri" w:cs="Calibri"/>
-          <w:sz w:val="22"/>
-          <w:szCs w:val="22"/>
-        </w:rPr>
-        <w:t> </w:t>
-      </w:r>
-    </w:p>
-    <w:p>
-      <w:pPr>
-        <w:pStyle w:val="NormalWeb"/>
-        <w:spacing w:before="0" w:beforeAutospacing="0" w:after="0" w:afterAutospacing="0"/>
+      </w:pPr>
+      <w:r>
         <w:rPr>
           <w:rFonts w:ascii="Calibri Light" w:hAnsi="Calibri Light" w:cs="Calibri Light"/>
           <w:sz w:val="40"/>
           <w:szCs w:val="40"/>
         </w:rPr>
-      </w:pPr>
-      <w:r>
+        <w:t>2 - Basic Composition, Elements, and Components</w:t>
+      </w:r>
+    </w:p>
+    <w:p>
+      <w:pPr>
+        <w:pStyle w:val="NormalWeb"/>
+        <w:spacing w:before="0" w:beforeAutospacing="0" w:after="0" w:afterAutospacing="0"/>
+        <w:rPr>
+          <w:rFonts w:ascii="Calibri" w:hAnsi="Calibri" w:cs="Calibri"/>
+          <w:color w:val="808080"/>
+          <w:sz w:val="20"/>
+          <w:szCs w:val="20"/>
+        </w:rPr>
+      </w:pPr>
+      <w:r>
+        <w:rPr>
+          <w:rFonts w:ascii="Calibri" w:hAnsi="Calibri" w:cs="Calibri"/>
+          <w:color w:val="808080"/>
+          <w:sz w:val="20"/>
+          <w:szCs w:val="20"/>
+        </w:rPr>
+        <w:t>Thursday, January 24, 2019</w:t>
+      </w:r>
+    </w:p>
+    <w:p>
+      <w:pPr>
+        <w:pStyle w:val="NormalWeb"/>
+        <w:spacing w:before="0" w:beforeAutospacing="0" w:after="0" w:afterAutospacing="0"/>
+        <w:rPr>
+          <w:rFonts w:ascii="Calibri" w:hAnsi="Calibri" w:cs="Calibri"/>
+          <w:color w:val="808080"/>
+          <w:sz w:val="20"/>
+          <w:szCs w:val="20"/>
+        </w:rPr>
+      </w:pPr>
+      <w:r>
+        <w:rPr>
+          <w:rFonts w:ascii="Calibri" w:hAnsi="Calibri" w:cs="Calibri"/>
+          <w:color w:val="808080"/>
+          <w:sz w:val="20"/>
+          <w:szCs w:val="20"/>
+        </w:rPr>
+        <w:t>10:36 PM</w:t>
+      </w:r>
+    </w:p>
+    <w:p>
+      <w:pPr>
+        <w:pStyle w:val="NormalWeb"/>
+        <w:spacing w:before="0" w:beforeAutospacing="0" w:after="0" w:afterAutospacing="0"/>
+        <w:rPr>
+          <w:rFonts w:ascii="Calibri" w:hAnsi="Calibri" w:cs="Calibri"/>
+          <w:sz w:val="22"/>
+          <w:szCs w:val="22"/>
+        </w:rPr>
+      </w:pPr>
+      <w:r>
+        <w:rPr>
+          <w:rFonts w:ascii="Calibri" w:hAnsi="Calibri" w:cs="Calibri"/>
+          <w:sz w:val="22"/>
+          <w:szCs w:val="22"/>
+        </w:rPr>
+        <w:t> </w:t>
+      </w:r>
+    </w:p>
+    <w:p>
+      <w:pPr>
+        <w:pStyle w:val="NormalWeb"/>
+        <w:spacing w:before="0" w:beforeAutospacing="0" w:after="0" w:afterAutospacing="0"/>
+        <w:rPr>
+          <w:rFonts w:ascii="Calibri" w:hAnsi="Calibri" w:cs="Calibri"/>
+          <w:sz w:val="22"/>
+          <w:szCs w:val="22"/>
+        </w:rPr>
+      </w:pPr>
+      <w:r>
+        <w:rPr>
+          <w:rFonts w:ascii="Calibri" w:hAnsi="Calibri" w:cs="Calibri"/>
+          <w:sz w:val="22"/>
+          <w:szCs w:val="22"/>
+        </w:rPr>
+        <w:t>&lt;Refer to examples/02-basic-composition/index.html&gt;</w:t>
+      </w:r>
+    </w:p>
+    <w:p>
+      <w:pPr>
+        <w:pStyle w:val="NormalWeb"/>
+        <w:spacing w:before="0" w:beforeAutospacing="0" w:after="0" w:afterAutospacing="0"/>
+        <w:rPr>
+          <w:rFonts w:ascii="Calibri" w:hAnsi="Calibri" w:cs="Calibri"/>
+          <w:sz w:val="22"/>
+          <w:szCs w:val="22"/>
+        </w:rPr>
+      </w:pPr>
+      <w:r>
+        <w:rPr>
+          <w:rFonts w:ascii="Calibri" w:hAnsi="Calibri" w:cs="Calibri"/>
+          <w:sz w:val="22"/>
+          <w:szCs w:val="22"/>
+        </w:rPr>
+        <w:t> </w:t>
+      </w:r>
+    </w:p>
+    <w:p>
+      <w:pPr>
+        <w:pStyle w:val="NormalWeb"/>
+        <w:spacing w:before="0" w:beforeAutospacing="0" w:after="0" w:afterAutospacing="0"/>
+        <w:rPr>
+          <w:rFonts w:ascii="Calibri" w:hAnsi="Calibri" w:cs="Calibri"/>
+          <w:sz w:val="22"/>
+          <w:szCs w:val="22"/>
+        </w:rPr>
+      </w:pPr>
+      <w:r>
+        <w:rPr>
+          <w:rFonts w:ascii="Calibri" w:hAnsi="Calibri" w:cs="Calibri"/>
+          <w:sz w:val="22"/>
+          <w:szCs w:val="22"/>
+        </w:rPr>
+        <w:t>To be an effective R</w:t>
+      </w:r>
+      <w:r>
+        <w:rPr>
+          <w:rFonts w:ascii="Calibri" w:hAnsi="Calibri" w:cs="Calibri"/>
+          <w:sz w:val="22"/>
+          <w:szCs w:val="22"/>
+        </w:rPr>
+        <w:t xml:space="preserve">eact developer you will have to make use of composition. It is the overarching design principle of all React applications. The basic building block of React - the component - implies by its very name that it is meant to be part of a larger whole. </w:t>
+      </w:r>
+    </w:p>
+    <w:p>
+      <w:pPr>
+        <w:pStyle w:val="NormalWeb"/>
+        <w:spacing w:before="0" w:beforeAutospacing="0" w:after="0" w:afterAutospacing="0"/>
+        <w:rPr>
+          <w:rFonts w:ascii="Calibri" w:hAnsi="Calibri" w:cs="Calibri"/>
+          <w:sz w:val="22"/>
+          <w:szCs w:val="22"/>
+        </w:rPr>
+      </w:pPr>
+      <w:r>
+        <w:rPr>
+          <w:rFonts w:ascii="Calibri" w:hAnsi="Calibri" w:cs="Calibri"/>
+          <w:sz w:val="22"/>
+          <w:szCs w:val="22"/>
+        </w:rPr>
+        <w:t> </w:t>
+      </w:r>
+    </w:p>
+    <w:p>
+      <w:pPr>
+        <w:pStyle w:val="NormalWeb"/>
+        <w:spacing w:before="0" w:beforeAutospacing="0" w:after="0" w:afterAutospacing="0"/>
+        <w:rPr>
+          <w:rFonts w:ascii="Calibri" w:hAnsi="Calibri" w:cs="Calibri"/>
+          <w:sz w:val="22"/>
+          <w:szCs w:val="22"/>
+        </w:rPr>
+      </w:pPr>
+      <w:r>
+        <w:rPr>
+          <w:rFonts w:ascii="Calibri" w:hAnsi="Calibri" w:cs="Calibri"/>
+          <w:sz w:val="22"/>
+          <w:szCs w:val="22"/>
+        </w:rPr>
+        <w:t>In thi</w:t>
+      </w:r>
+      <w:r>
+        <w:rPr>
+          <w:rFonts w:ascii="Calibri" w:hAnsi="Calibri" w:cs="Calibri"/>
+          <w:sz w:val="22"/>
+          <w:szCs w:val="22"/>
+        </w:rPr>
+        <w:t xml:space="preserve">s code example we are making use of a simple wrapper element to contain the other three. This is then being rendered to the DOM. </w:t>
+      </w:r>
+    </w:p>
+    <w:p>
+      <w:pPr>
+        <w:pStyle w:val="NormalWeb"/>
+        <w:spacing w:before="0" w:beforeAutospacing="0" w:after="0" w:afterAutospacing="0"/>
+        <w:rPr>
+          <w:rFonts w:ascii="Calibri" w:hAnsi="Calibri" w:cs="Calibri"/>
+          <w:sz w:val="22"/>
+          <w:szCs w:val="22"/>
+        </w:rPr>
+      </w:pPr>
+      <w:r>
+        <w:rPr>
+          <w:rFonts w:ascii="Calibri" w:hAnsi="Calibri" w:cs="Calibri"/>
+          <w:sz w:val="22"/>
+          <w:szCs w:val="22"/>
+        </w:rPr>
+        <w:t> </w:t>
+      </w:r>
+    </w:p>
+    <w:p>
+      <w:pPr>
+        <w:pStyle w:val="NormalWeb"/>
+        <w:spacing w:before="0" w:beforeAutospacing="0" w:after="0" w:afterAutospacing="0"/>
+        <w:rPr>
+          <w:rFonts w:ascii="Calibri" w:hAnsi="Calibri" w:cs="Calibri"/>
+          <w:sz w:val="22"/>
+          <w:szCs w:val="22"/>
+        </w:rPr>
+      </w:pPr>
+      <w:r>
+        <w:rPr>
+          <w:rFonts w:ascii="Calibri" w:hAnsi="Calibri" w:cs="Calibri"/>
+          <w:sz w:val="22"/>
+          <w:szCs w:val="22"/>
+        </w:rPr>
+        <w:t>&lt;Refer to examples/03-components/index.html&gt;</w:t>
+      </w:r>
+    </w:p>
+    <w:p>
+      <w:pPr>
+        <w:pStyle w:val="NormalWeb"/>
+        <w:spacing w:before="0" w:beforeAutospacing="0" w:after="0" w:afterAutospacing="0"/>
+        <w:rPr>
+          <w:rFonts w:ascii="Calibri" w:hAnsi="Calibri" w:cs="Calibri"/>
+          <w:sz w:val="22"/>
+          <w:szCs w:val="22"/>
+        </w:rPr>
+      </w:pPr>
+      <w:r>
+        <w:rPr>
+          <w:rFonts w:ascii="Calibri" w:hAnsi="Calibri" w:cs="Calibri"/>
+          <w:sz w:val="22"/>
+          <w:szCs w:val="22"/>
+        </w:rPr>
+        <w:t> </w:t>
+      </w:r>
+    </w:p>
+    <w:p>
+      <w:pPr>
+        <w:pStyle w:val="NormalWeb"/>
+        <w:spacing w:before="0" w:beforeAutospacing="0" w:after="0" w:afterAutospacing="0"/>
+        <w:rPr>
+          <w:rFonts w:ascii="Calibri" w:hAnsi="Calibri" w:cs="Calibri"/>
+          <w:sz w:val="22"/>
+          <w:szCs w:val="22"/>
+        </w:rPr>
+      </w:pPr>
+      <w:r>
+        <w:rPr>
+          <w:rFonts w:ascii="Calibri" w:hAnsi="Calibri" w:cs="Calibri"/>
+          <w:sz w:val="22"/>
+          <w:szCs w:val="22"/>
+        </w:rPr>
+        <w:t xml:space="preserve">A React Component is a function or class that optionally takes input (props) </w:t>
+      </w:r>
+      <w:r>
+        <w:rPr>
+          <w:rFonts w:ascii="Calibri" w:hAnsi="Calibri" w:cs="Calibri"/>
+          <w:sz w:val="22"/>
+          <w:szCs w:val="22"/>
+        </w:rPr>
+        <w:t>and returns a React Element. We can convert the three elements from the previous example to components.</w:t>
+      </w:r>
+    </w:p>
+    <w:p>
+      <w:pPr>
+        <w:pStyle w:val="NormalWeb"/>
+        <w:spacing w:before="0" w:beforeAutospacing="0" w:after="0" w:afterAutospacing="0"/>
+        <w:rPr>
+          <w:rFonts w:ascii="Calibri" w:hAnsi="Calibri" w:cs="Calibri"/>
+          <w:sz w:val="22"/>
+          <w:szCs w:val="22"/>
+        </w:rPr>
+      </w:pPr>
+      <w:r>
+        <w:rPr>
+          <w:rFonts w:ascii="Calibri" w:hAnsi="Calibri" w:cs="Calibri"/>
+          <w:sz w:val="22"/>
+          <w:szCs w:val="22"/>
+        </w:rPr>
+        <w:t> </w:t>
+      </w:r>
+    </w:p>
+    <w:p>
+      <w:pPr>
+        <w:pStyle w:val="NormalWeb"/>
+        <w:spacing w:before="0" w:beforeAutospacing="0" w:after="0" w:afterAutospacing="0"/>
+        <w:rPr>
+          <w:rFonts w:ascii="Calibri" w:hAnsi="Calibri" w:cs="Calibri"/>
+          <w:sz w:val="22"/>
+          <w:szCs w:val="22"/>
+        </w:rPr>
+      </w:pPr>
+      <w:r>
+        <w:rPr>
+          <w:rFonts w:ascii="Calibri" w:hAnsi="Calibri" w:cs="Calibri"/>
+          <w:sz w:val="22"/>
+          <w:szCs w:val="22"/>
+        </w:rPr>
+        <w:lastRenderedPageBreak/>
+        <w:t> </w:t>
+      </w:r>
+    </w:p>
+    <w:p>
+      <w:pPr>
+        <w:pStyle w:val="NormalWeb"/>
+        <w:spacing w:before="0" w:beforeAutospacing="0" w:after="0" w:afterAutospacing="0"/>
+        <w:rPr>
+          <w:rFonts w:ascii="Calibri" w:hAnsi="Calibri" w:cs="Calibri"/>
+          <w:sz w:val="22"/>
+          <w:szCs w:val="22"/>
+        </w:rPr>
+      </w:pPr>
+      <w:r>
+        <w:rPr>
+          <w:rFonts w:ascii="Calibri" w:hAnsi="Calibri" w:cs="Calibri"/>
+          <w:sz w:val="22"/>
+          <w:szCs w:val="22"/>
+        </w:rPr>
+        <w:t> </w:t>
+      </w:r>
+    </w:p>
+    <w:p>
+      <w:pPr>
+        <w:pStyle w:val="NormalWeb"/>
+        <w:spacing w:before="0" w:beforeAutospacing="0" w:after="0" w:afterAutospacing="0"/>
+        <w:rPr>
+          <w:rFonts w:ascii="Calibri" w:hAnsi="Calibri" w:cs="Calibri"/>
+          <w:sz w:val="22"/>
+          <w:szCs w:val="22"/>
+        </w:rPr>
+      </w:pPr>
+      <w:r>
+        <w:rPr>
+          <w:rFonts w:ascii="Calibri" w:hAnsi="Calibri" w:cs="Calibri"/>
+          <w:sz w:val="22"/>
+          <w:szCs w:val="22"/>
+        </w:rPr>
+        <w:t> </w:t>
+      </w:r>
+    </w:p>
+    <w:p>
+      <w:pPr>
+        <w:pStyle w:val="NormalWeb"/>
+        <w:spacing w:before="0" w:beforeAutospacing="0" w:after="0" w:afterAutospacing="0"/>
         <w:rPr>
           <w:rFonts w:ascii="Calibri Light" w:hAnsi="Calibri Light" w:cs="Calibri Light"/>
           <w:sz w:val="40"/>
           <w:szCs w:val="40"/>
         </w:rPr>
+      </w:pPr>
+      <w:r>
+        <w:rPr>
+          <w:rFonts w:ascii="Calibri Light" w:hAnsi="Calibri Light" w:cs="Calibri Light"/>
+          <w:sz w:val="40"/>
+          <w:szCs w:val="40"/>
+        </w:rPr>
         <w:t>3 - JSX and Props</w:t>
       </w:r>
     </w:p>
@@ -1518,45 +1615,61 @@
           <w:sz w:val="22"/>
           <w:szCs w:val="22"/>
         </w:rPr>
-        <w:t>These examples have served only to show what's happening behind the scenes. React wouldn't be a great choice if this is the way elements were written. So far, we haven't seen any of the benefits to React and the way it updates the DOM, but even with those benefits it would be difficult to use without JSX.</w:t>
-      </w:r>
-    </w:p>
-    <w:p>
-      <w:pPr>
-        <w:pStyle w:val="NormalWeb"/>
-        <w:spacing w:before="0" w:beforeAutospacing="0" w:after="0" w:afterAutospacing="0"/>
-        <w:rPr>
-          <w:rFonts w:ascii="Calibri" w:hAnsi="Calibri" w:cs="Calibri"/>
-          <w:sz w:val="22"/>
-          <w:szCs w:val="22"/>
-        </w:rPr>
-      </w:pPr>
-      <w:r>
-        <w:rPr>
-          <w:rFonts w:ascii="Calibri" w:hAnsi="Calibri" w:cs="Calibri"/>
-          <w:sz w:val="22"/>
-          <w:szCs w:val="22"/>
-        </w:rPr>
-        <w:t> </w:t>
-      </w:r>
-    </w:p>
-    <w:p>
-      <w:pPr>
-        <w:pStyle w:val="NormalWeb"/>
-        <w:spacing w:before="0" w:beforeAutospacing="0" w:after="0" w:afterAutospacing="0"/>
-        <w:rPr>
-          <w:rFonts w:ascii="Calibri" w:hAnsi="Calibri" w:cs="Calibri"/>
-          <w:sz w:val="22"/>
-          <w:szCs w:val="22"/>
-        </w:rPr>
-      </w:pPr>
-      <w:r>
-        <w:rPr>
-          <w:rFonts w:ascii="Calibri" w:hAnsi="Calibri" w:cs="Calibri"/>
-          <w:sz w:val="22"/>
-          <w:szCs w:val="22"/>
-        </w:rPr>
-        <w:t xml:space="preserve">HTML is already a concise way to create DOM nodes for a webpage. JavaScript is a great way to add interactivity. To harness both, and get the benefits that come with React, we use JSX, which is a marriage of HTML and JS. </w:t>
+        <w:t>These examples have served only to show what's happening behind the scenes. React wouldn't</w:t>
+      </w:r>
+      <w:r>
+        <w:rPr>
+          <w:rFonts w:ascii="Calibri" w:hAnsi="Calibri" w:cs="Calibri"/>
+          <w:sz w:val="22"/>
+          <w:szCs w:val="22"/>
+        </w:rPr>
+        <w:t xml:space="preserve"> be a great choice if this is the way elements were written. So far, we haven't seen any of the benefits to React and the way it updates the DOM, but even with those benefits it would be difficult to use without JSX.</w:t>
+      </w:r>
+    </w:p>
+    <w:p>
+      <w:pPr>
+        <w:pStyle w:val="NormalWeb"/>
+        <w:spacing w:before="0" w:beforeAutospacing="0" w:after="0" w:afterAutospacing="0"/>
+        <w:rPr>
+          <w:rFonts w:ascii="Calibri" w:hAnsi="Calibri" w:cs="Calibri"/>
+          <w:sz w:val="22"/>
+          <w:szCs w:val="22"/>
+        </w:rPr>
+      </w:pPr>
+      <w:r>
+        <w:rPr>
+          <w:rFonts w:ascii="Calibri" w:hAnsi="Calibri" w:cs="Calibri"/>
+          <w:sz w:val="22"/>
+          <w:szCs w:val="22"/>
+        </w:rPr>
+        <w:t> </w:t>
+      </w:r>
+    </w:p>
+    <w:p>
+      <w:pPr>
+        <w:pStyle w:val="NormalWeb"/>
+        <w:spacing w:before="0" w:beforeAutospacing="0" w:after="0" w:afterAutospacing="0"/>
+        <w:rPr>
+          <w:rFonts w:ascii="Calibri" w:hAnsi="Calibri" w:cs="Calibri"/>
+          <w:sz w:val="22"/>
+          <w:szCs w:val="22"/>
+        </w:rPr>
+      </w:pPr>
+      <w:r>
+        <w:rPr>
+          <w:rFonts w:ascii="Calibri" w:hAnsi="Calibri" w:cs="Calibri"/>
+          <w:sz w:val="22"/>
+          <w:szCs w:val="22"/>
+        </w:rPr>
+        <w:t>HTML is already a concise way to crea</w:t>
+      </w:r>
+      <w:r>
+        <w:rPr>
+          <w:rFonts w:ascii="Calibri" w:hAnsi="Calibri" w:cs="Calibri"/>
+          <w:sz w:val="22"/>
+          <w:szCs w:val="22"/>
+        </w:rPr>
+        <w:t xml:space="preserve">te DOM nodes for a webpage. JavaScript is a great way to add interactivity. To harness both, and get the benefits that come with React, we use JSX, which is a marriage of HTML and JS. </w:t>
       </w:r>
     </w:p>
     <w:p>
@@ -1632,45 +1745,77 @@
           <w:sz w:val="22"/>
           <w:szCs w:val="22"/>
         </w:rPr>
-        <w:t>We add the Babel script and change our script type to 'text/babel' which makes Babel preprocess the JSX back into JavaScript. JSX will be turned into React.createElement calls just like we saw before.</w:t>
-      </w:r>
-    </w:p>
-    <w:p>
-      <w:pPr>
-        <w:pStyle w:val="NormalWeb"/>
-        <w:spacing w:before="0" w:beforeAutospacing="0" w:after="0" w:afterAutospacing="0"/>
-        <w:rPr>
-          <w:rFonts w:ascii="Calibri" w:hAnsi="Calibri" w:cs="Calibri"/>
-          <w:sz w:val="22"/>
-          <w:szCs w:val="22"/>
-        </w:rPr>
-      </w:pPr>
-      <w:r>
-        <w:rPr>
-          <w:rFonts w:ascii="Calibri" w:hAnsi="Calibri" w:cs="Calibri"/>
-          <w:sz w:val="22"/>
-          <w:szCs w:val="22"/>
-        </w:rPr>
-        <w:t> </w:t>
-      </w:r>
-    </w:p>
-    <w:p>
-      <w:pPr>
-        <w:pStyle w:val="NormalWeb"/>
-        <w:spacing w:before="0" w:beforeAutospacing="0" w:after="0" w:afterAutospacing="0"/>
-        <w:rPr>
-          <w:rFonts w:ascii="Calibri" w:hAnsi="Calibri" w:cs="Calibri"/>
-          <w:sz w:val="22"/>
-          <w:szCs w:val="22"/>
-        </w:rPr>
-      </w:pPr>
-      <w:r>
-        <w:rPr>
-          <w:rFonts w:ascii="Calibri" w:hAnsi="Calibri" w:cs="Calibri"/>
-          <w:sz w:val="22"/>
-          <w:szCs w:val="22"/>
-        </w:rPr>
-        <w:t>Components referenced in JSX can receive parameters of any type called "props". They are passed in from the caller of the component using a syntax kind of like html attributes. This is how data flows in a React application. It is a unidirectional flow from parent to child. We will learn later about how to go the other direction, but for now understand that a child component can receive any number of named parameters using the JSX attribute-like syntax. These can be accessed inside of the component by using the props object.</w:t>
+        <w:t>We add the Babel scri</w:t>
+      </w:r>
+      <w:r>
+        <w:rPr>
+          <w:rFonts w:ascii="Calibri" w:hAnsi="Calibri" w:cs="Calibri"/>
+          <w:sz w:val="22"/>
+          <w:szCs w:val="22"/>
+        </w:rPr>
+        <w:t>pt and change our script type to 'text/babel' which makes Babel preprocess the JSX back into JavaScript. JSX will be turned into React.createElement calls just like we saw before.</w:t>
+      </w:r>
+    </w:p>
+    <w:p>
+      <w:pPr>
+        <w:pStyle w:val="NormalWeb"/>
+        <w:spacing w:before="0" w:beforeAutospacing="0" w:after="0" w:afterAutospacing="0"/>
+        <w:rPr>
+          <w:rFonts w:ascii="Calibri" w:hAnsi="Calibri" w:cs="Calibri"/>
+          <w:sz w:val="22"/>
+          <w:szCs w:val="22"/>
+        </w:rPr>
+      </w:pPr>
+      <w:r>
+        <w:rPr>
+          <w:rFonts w:ascii="Calibri" w:hAnsi="Calibri" w:cs="Calibri"/>
+          <w:sz w:val="22"/>
+          <w:szCs w:val="22"/>
+        </w:rPr>
+        <w:t> </w:t>
+      </w:r>
+    </w:p>
+    <w:p>
+      <w:pPr>
+        <w:pStyle w:val="NormalWeb"/>
+        <w:spacing w:before="0" w:beforeAutospacing="0" w:after="0" w:afterAutospacing="0"/>
+        <w:rPr>
+          <w:rFonts w:ascii="Calibri" w:hAnsi="Calibri" w:cs="Calibri"/>
+          <w:sz w:val="22"/>
+          <w:szCs w:val="22"/>
+        </w:rPr>
+      </w:pPr>
+      <w:r>
+        <w:rPr>
+          <w:rFonts w:ascii="Calibri" w:hAnsi="Calibri" w:cs="Calibri"/>
+          <w:sz w:val="22"/>
+          <w:szCs w:val="22"/>
+        </w:rPr>
+        <w:t xml:space="preserve">Components </w:t>
+      </w:r>
+      <w:r>
+        <w:rPr>
+          <w:rFonts w:ascii="Calibri" w:hAnsi="Calibri" w:cs="Calibri"/>
+          <w:sz w:val="22"/>
+          <w:szCs w:val="22"/>
+        </w:rPr>
+        <w:t xml:space="preserve">referenced in JSX can receive parameters of any type called "props". They are passed in from the caller of the component using a syntax kind of like html attributes. This is how data flows in a React application. It is a unidirectional flow from parent to </w:t>
+      </w:r>
+      <w:r>
+        <w:rPr>
+          <w:rFonts w:ascii="Calibri" w:hAnsi="Calibri" w:cs="Calibri"/>
+          <w:sz w:val="22"/>
+          <w:szCs w:val="22"/>
+        </w:rPr>
+        <w:t>child. We will learn later about how to go the other direction, but for now understand that a child component can receive any number of named parameters using the JSX attribute-like syntax. These can be accessed inside of the component by using the props o</w:t>
+      </w:r>
+      <w:r>
+        <w:rPr>
+          <w:rFonts w:ascii="Calibri" w:hAnsi="Calibri" w:cs="Calibri"/>
+          <w:sz w:val="22"/>
+          <w:szCs w:val="22"/>
+        </w:rPr>
+        <w:t>bject.</w:t>
       </w:r>
     </w:p>
     <w:p>
@@ -1787,49 +1932,49 @@
           <w:sz w:val="40"/>
           <w:szCs w:val="40"/>
         </w:rPr>
-        <w:t>Day 3-4</w:t>
-      </w:r>
-    </w:p>
-    <w:p>
-      <w:pPr>
-        <w:pStyle w:val="NormalWeb"/>
-        <w:spacing w:before="0" w:beforeAutospacing="0" w:after="0" w:afterAutospacing="0"/>
-        <w:rPr>
-          <w:rFonts w:ascii="Calibri" w:hAnsi="Calibri" w:cs="Calibri"/>
-          <w:color w:val="808080"/>
-          <w:sz w:val="20"/>
-          <w:szCs w:val="20"/>
-        </w:rPr>
-      </w:pPr>
-      <w:r>
-        <w:rPr>
-          <w:rFonts w:ascii="Calibri" w:hAnsi="Calibri" w:cs="Calibri"/>
-          <w:color w:val="808080"/>
-          <w:sz w:val="20"/>
-          <w:szCs w:val="20"/>
-        </w:rPr>
-        <w:t>Sunday, February 3, 2019</w:t>
-      </w:r>
-    </w:p>
-    <w:p>
-      <w:pPr>
-        <w:pStyle w:val="NormalWeb"/>
-        <w:spacing w:before="0" w:beforeAutospacing="0" w:after="0" w:afterAutospacing="0"/>
-        <w:rPr>
-          <w:rFonts w:ascii="Calibri" w:hAnsi="Calibri" w:cs="Calibri"/>
-          <w:color w:val="808080"/>
-          <w:sz w:val="20"/>
-          <w:szCs w:val="20"/>
-        </w:rPr>
-      </w:pPr>
-      <w:r>
-        <w:rPr>
-          <w:rFonts w:ascii="Calibri" w:hAnsi="Calibri" w:cs="Calibri"/>
-          <w:color w:val="808080"/>
-          <w:sz w:val="20"/>
-          <w:szCs w:val="20"/>
-        </w:rPr>
-        <w:t>7:38 PM</w:t>
+        <w:t>TODO: Introduce CRA</w:t>
+      </w:r>
+    </w:p>
+    <w:p>
+      <w:pPr>
+        <w:pStyle w:val="NormalWeb"/>
+        <w:spacing w:before="0" w:beforeAutospacing="0" w:after="0" w:afterAutospacing="0"/>
+        <w:rPr>
+          <w:rFonts w:ascii="Calibri" w:hAnsi="Calibri" w:cs="Calibri"/>
+          <w:color w:val="767676"/>
+          <w:sz w:val="20"/>
+          <w:szCs w:val="20"/>
+        </w:rPr>
+      </w:pPr>
+      <w:r>
+        <w:rPr>
+          <w:rFonts w:ascii="Calibri" w:hAnsi="Calibri" w:cs="Calibri"/>
+          <w:color w:val="767676"/>
+          <w:sz w:val="20"/>
+          <w:szCs w:val="20"/>
+        </w:rPr>
+        <w:t>Wednesday, March 10, 2021</w:t>
+      </w:r>
+    </w:p>
+    <w:p>
+      <w:pPr>
+        <w:pStyle w:val="NormalWeb"/>
+        <w:spacing w:before="0" w:beforeAutospacing="0" w:after="0" w:afterAutospacing="0"/>
+        <w:rPr>
+          <w:rFonts w:ascii="Calibri" w:hAnsi="Calibri" w:cs="Calibri"/>
+          <w:color w:val="767676"/>
+          <w:sz w:val="20"/>
+          <w:szCs w:val="20"/>
+        </w:rPr>
+      </w:pPr>
+      <w:r>
+        <w:rPr>
+          <w:rFonts w:ascii="Calibri" w:hAnsi="Calibri" w:cs="Calibri"/>
+          <w:color w:val="767676"/>
+          <w:sz w:val="20"/>
+          <w:szCs w:val="20"/>
+        </w:rPr>
+        <w:t>9:53 AM</w:t>
       </w:r>
     </w:p>
     <w:p>
@@ -1867,6 +2012,213 @@
           <w:sz w:val="40"/>
           <w:szCs w:val="40"/>
         </w:rPr>
+        <w:t>Assignm</w:t>
+      </w:r>
+      <w:r>
+        <w:rPr>
+          <w:rFonts w:ascii="Calibri Light" w:hAnsi="Calibri Light" w:cs="Calibri Light"/>
+          <w:sz w:val="40"/>
+          <w:szCs w:val="40"/>
+        </w:rPr>
+        <w:t>ent 1</w:t>
+      </w:r>
+    </w:p>
+    <w:p>
+      <w:pPr>
+        <w:pStyle w:val="NormalWeb"/>
+        <w:spacing w:before="0" w:beforeAutospacing="0" w:after="0" w:afterAutospacing="0"/>
+        <w:rPr>
+          <w:rFonts w:ascii="Calibri" w:hAnsi="Calibri" w:cs="Calibri"/>
+          <w:color w:val="767676"/>
+          <w:sz w:val="20"/>
+          <w:szCs w:val="20"/>
+        </w:rPr>
+      </w:pPr>
+      <w:r>
+        <w:rPr>
+          <w:rFonts w:ascii="Calibri" w:hAnsi="Calibri" w:cs="Calibri"/>
+          <w:color w:val="767676"/>
+          <w:sz w:val="20"/>
+          <w:szCs w:val="20"/>
+        </w:rPr>
+        <w:t>Wednesday, March 10, 2021</w:t>
+      </w:r>
+    </w:p>
+    <w:p>
+      <w:pPr>
+        <w:pStyle w:val="NormalWeb"/>
+        <w:spacing w:before="0" w:beforeAutospacing="0" w:after="0" w:afterAutospacing="0"/>
+        <w:rPr>
+          <w:rFonts w:ascii="Calibri" w:hAnsi="Calibri" w:cs="Calibri"/>
+          <w:color w:val="767676"/>
+          <w:sz w:val="20"/>
+          <w:szCs w:val="20"/>
+        </w:rPr>
+      </w:pPr>
+      <w:r>
+        <w:rPr>
+          <w:rFonts w:ascii="Calibri" w:hAnsi="Calibri" w:cs="Calibri"/>
+          <w:color w:val="767676"/>
+          <w:sz w:val="20"/>
+          <w:szCs w:val="20"/>
+        </w:rPr>
+        <w:t>9:55 AM</w:t>
+      </w:r>
+    </w:p>
+    <w:p>
+      <w:pPr>
+        <w:pStyle w:val="NormalWeb"/>
+        <w:spacing w:before="0" w:beforeAutospacing="0" w:after="0" w:afterAutospacing="0"/>
+        <w:rPr>
+          <w:rFonts w:ascii="Calibri" w:hAnsi="Calibri" w:cs="Calibri"/>
+          <w:sz w:val="22"/>
+          <w:szCs w:val="22"/>
+        </w:rPr>
+      </w:pPr>
+      <w:r>
+        <w:rPr>
+          <w:rFonts w:ascii="Calibri" w:hAnsi="Calibri" w:cs="Calibri"/>
+          <w:sz w:val="22"/>
+          <w:szCs w:val="22"/>
+        </w:rPr>
+        <w:t> </w:t>
+      </w:r>
+    </w:p>
+    <w:p>
+      <w:pPr>
+        <w:pStyle w:val="NormalWeb"/>
+        <w:spacing w:before="0" w:beforeAutospacing="0" w:after="0" w:afterAutospacing="0"/>
+        <w:rPr>
+          <w:rFonts w:ascii="Calibri" w:hAnsi="Calibri" w:cs="Calibri"/>
+          <w:sz w:val="22"/>
+          <w:szCs w:val="22"/>
+        </w:rPr>
+      </w:pPr>
+      <w:r>
+        <w:rPr>
+          <w:rFonts w:ascii="Calibri" w:hAnsi="Calibri" w:cs="Calibri"/>
+          <w:sz w:val="22"/>
+          <w:szCs w:val="22"/>
+        </w:rPr>
+        <w:t>Using JS in react, ternaries, conditional rendering</w:t>
+      </w:r>
+    </w:p>
+    <w:p>
+      <w:pPr>
+        <w:pStyle w:val="NormalWeb"/>
+        <w:spacing w:before="0" w:beforeAutospacing="0" w:after="0" w:afterAutospacing="0"/>
+        <w:rPr>
+          <w:rFonts w:ascii="Calibri" w:hAnsi="Calibri" w:cs="Calibri"/>
+          <w:sz w:val="22"/>
+          <w:szCs w:val="22"/>
+        </w:rPr>
+      </w:pPr>
+      <w:r>
+        <w:rPr>
+          <w:rFonts w:ascii="Calibri" w:hAnsi="Calibri" w:cs="Calibri"/>
+          <w:sz w:val="22"/>
+          <w:szCs w:val="22"/>
+        </w:rPr>
+        <w:t> </w:t>
+      </w:r>
+    </w:p>
+    <w:p>
+      <w:pPr>
+        <w:pStyle w:val="NormalWeb"/>
+        <w:spacing w:before="0" w:beforeAutospacing="0" w:after="0" w:afterAutospacing="0"/>
+        <w:rPr>
+          <w:rFonts w:ascii="Calibri Light" w:hAnsi="Calibri Light" w:cs="Calibri Light"/>
+          <w:sz w:val="40"/>
+          <w:szCs w:val="40"/>
+        </w:rPr>
+      </w:pPr>
+      <w:r>
+        <w:rPr>
+          <w:rFonts w:ascii="Calibri Light" w:hAnsi="Calibri Light" w:cs="Calibri Light"/>
+          <w:sz w:val="40"/>
+          <w:szCs w:val="40"/>
+        </w:rPr>
+        <w:t>Day 3-5</w:t>
+      </w:r>
+    </w:p>
+    <w:p>
+      <w:pPr>
+        <w:pStyle w:val="NormalWeb"/>
+        <w:spacing w:before="0" w:beforeAutospacing="0" w:after="0" w:afterAutospacing="0"/>
+        <w:rPr>
+          <w:rFonts w:ascii="Calibri" w:hAnsi="Calibri" w:cs="Calibri"/>
+          <w:color w:val="808080"/>
+          <w:sz w:val="20"/>
+          <w:szCs w:val="20"/>
+        </w:rPr>
+      </w:pPr>
+      <w:r>
+        <w:rPr>
+          <w:rFonts w:ascii="Calibri" w:hAnsi="Calibri" w:cs="Calibri"/>
+          <w:color w:val="808080"/>
+          <w:sz w:val="20"/>
+          <w:szCs w:val="20"/>
+        </w:rPr>
+        <w:t>Sunday, February 3, 2019</w:t>
+      </w:r>
+    </w:p>
+    <w:p>
+      <w:pPr>
+        <w:pStyle w:val="NormalWeb"/>
+        <w:spacing w:before="0" w:beforeAutospacing="0" w:after="0" w:afterAutospacing="0"/>
+        <w:rPr>
+          <w:rFonts w:ascii="Calibri" w:hAnsi="Calibri" w:cs="Calibri"/>
+          <w:color w:val="808080"/>
+          <w:sz w:val="20"/>
+          <w:szCs w:val="20"/>
+        </w:rPr>
+      </w:pPr>
+      <w:r>
+        <w:rPr>
+          <w:rFonts w:ascii="Calibri" w:hAnsi="Calibri" w:cs="Calibri"/>
+          <w:color w:val="808080"/>
+          <w:sz w:val="20"/>
+          <w:szCs w:val="20"/>
+        </w:rPr>
+        <w:t>7:38 PM</w:t>
+      </w:r>
+    </w:p>
+    <w:p>
+      <w:pPr>
+        <w:pStyle w:val="NormalWeb"/>
+        <w:spacing w:before="0" w:beforeAutospacing="0" w:after="0" w:afterAutospacing="0"/>
+        <w:rPr>
+          <w:rFonts w:ascii="Calibri" w:hAnsi="Calibri" w:cs="Calibri"/>
+          <w:sz w:val="22"/>
+          <w:szCs w:val="22"/>
+        </w:rPr>
+      </w:pPr>
+      <w:r>
+        <w:rPr>
+          <w:rFonts w:ascii="Calibri" w:hAnsi="Calibri" w:cs="Calibri"/>
+          <w:sz w:val="22"/>
+          <w:szCs w:val="22"/>
+        </w:rPr>
+        <w:lastRenderedPageBreak/>
+        <w:t> </w:t>
+      </w:r>
+    </w:p>
+    <w:p>
+      <w:pPr>
+        <w:pStyle w:val="NormalWeb"/>
+        <w:spacing w:before="0" w:beforeAutospacing="0" w:after="0" w:afterAutospacing="0"/>
+        <w:rPr>
+          <w:rFonts w:ascii="Calibri Light" w:hAnsi="Calibri Light" w:cs="Calibri Light"/>
+          <w:sz w:val="40"/>
+          <w:szCs w:val="40"/>
+        </w:rPr>
+      </w:pPr>
+      <w:r>
+        <w:rPr>
+          <w:rFonts w:ascii="Calibri Light" w:hAnsi="Calibri Light" w:cs="Calibri Light"/>
+          <w:sz w:val="40"/>
+          <w:szCs w:val="40"/>
+        </w:rPr>
         <w:t>4-Introduction to State</w:t>
       </w:r>
     </w:p>
@@ -1947,46 +2299,69 @@
           <w:sz w:val="22"/>
           <w:szCs w:val="22"/>
         </w:rPr>
-        <w:t>When creating a component there are two main considerations: The UI, and any state that the component will need to manage. As an example, we can take a look at the newsfeed on LinkedIn. The list of news articles could be state that is managed by the newsfeed component. The rest of the application does not need to know about this state, so it could be managed locally within the component and treated like a module.</w:t>
-      </w:r>
-    </w:p>
-    <w:p>
-      <w:pPr>
-        <w:pStyle w:val="NormalWeb"/>
-        <w:spacing w:before="0" w:beforeAutospacing="0" w:after="0" w:afterAutospacing="0"/>
-        <w:rPr>
-          <w:rFonts w:ascii="Calibri" w:hAnsi="Calibri" w:cs="Calibri"/>
-          <w:sz w:val="22"/>
-          <w:szCs w:val="22"/>
-        </w:rPr>
-      </w:pPr>
-      <w:r>
-        <w:rPr>
-          <w:rFonts w:ascii="Calibri" w:hAnsi="Calibri" w:cs="Calibri"/>
-          <w:sz w:val="22"/>
-          <w:szCs w:val="22"/>
-        </w:rPr>
-        <w:t> </w:t>
-      </w:r>
-    </w:p>
-    <w:p>
-      <w:pPr>
-        <w:pStyle w:val="NormalWeb"/>
-        <w:spacing w:before="0" w:beforeAutospacing="0" w:after="0" w:afterAutospacing="0"/>
-        <w:rPr>
-          <w:rFonts w:ascii="Calibri" w:hAnsi="Calibri" w:cs="Calibri"/>
-          <w:sz w:val="22"/>
-          <w:szCs w:val="22"/>
-        </w:rPr>
-      </w:pPr>
-      <w:r>
-        <w:rPr>
-          <w:rFonts w:ascii="Calibri" w:hAnsi="Calibri" w:cs="Calibri"/>
-          <w:sz w:val="22"/>
-          <w:szCs w:val="22"/>
-        </w:rPr>
-        <w:lastRenderedPageBreak/>
-        <w:t xml:space="preserve">The application as a whole can continue to grow in complexity, but with a component based approach, we only need to focus on the piece we are working on. </w:t>
+        <w:t>When creating a component there are two main consideration</w:t>
+      </w:r>
+      <w:r>
+        <w:rPr>
+          <w:rFonts w:ascii="Calibri" w:hAnsi="Calibri" w:cs="Calibri"/>
+          <w:sz w:val="22"/>
+          <w:szCs w:val="22"/>
+        </w:rPr>
+        <w:t>s: The UI, and any state that the component will need to manage. As an example, we can take a look at the newsfeed on LinkedIn. The list of news articles could be state that is managed by the newsfeed component. The rest of the application does not need to</w:t>
+      </w:r>
+      <w:r>
+        <w:rPr>
+          <w:rFonts w:ascii="Calibri" w:hAnsi="Calibri" w:cs="Calibri"/>
+          <w:sz w:val="22"/>
+          <w:szCs w:val="22"/>
+        </w:rPr>
+        <w:t xml:space="preserve"> know about this state, so it could be managed locally within the component and treated like a module.</w:t>
+      </w:r>
+    </w:p>
+    <w:p>
+      <w:pPr>
+        <w:pStyle w:val="NormalWeb"/>
+        <w:spacing w:before="0" w:beforeAutospacing="0" w:after="0" w:afterAutospacing="0"/>
+        <w:rPr>
+          <w:rFonts w:ascii="Calibri" w:hAnsi="Calibri" w:cs="Calibri"/>
+          <w:sz w:val="22"/>
+          <w:szCs w:val="22"/>
+        </w:rPr>
+      </w:pPr>
+      <w:r>
+        <w:rPr>
+          <w:rFonts w:ascii="Calibri" w:hAnsi="Calibri" w:cs="Calibri"/>
+          <w:sz w:val="22"/>
+          <w:szCs w:val="22"/>
+        </w:rPr>
+        <w:t> </w:t>
+      </w:r>
+    </w:p>
+    <w:p>
+      <w:pPr>
+        <w:pStyle w:val="NormalWeb"/>
+        <w:spacing w:before="0" w:beforeAutospacing="0" w:after="0" w:afterAutospacing="0"/>
+        <w:rPr>
+          <w:rFonts w:ascii="Calibri" w:hAnsi="Calibri" w:cs="Calibri"/>
+          <w:sz w:val="22"/>
+          <w:szCs w:val="22"/>
+        </w:rPr>
+      </w:pPr>
+      <w:r>
+        <w:rPr>
+          <w:rFonts w:ascii="Calibri" w:hAnsi="Calibri" w:cs="Calibri"/>
+          <w:sz w:val="22"/>
+          <w:szCs w:val="22"/>
+        </w:rPr>
+        <w:t>The application as a whole can continue to grow in complexity, but with a component based approach, we only need to focus on the piece we are working o</w:t>
+      </w:r>
+      <w:r>
+        <w:rPr>
+          <w:rFonts w:ascii="Calibri" w:hAnsi="Calibri" w:cs="Calibri"/>
+          <w:sz w:val="22"/>
+          <w:szCs w:val="22"/>
+        </w:rPr>
+        <w:t xml:space="preserve">n. </w:t>
       </w:r>
     </w:p>
     <w:p>
@@ -2100,45 +2475,69 @@
           <w:sz w:val="22"/>
           <w:szCs w:val="22"/>
         </w:rPr>
-        <w:t>We create an array of names called "friends". We will map over this array to make an unordered list of friends. When rendering a series of elements in a loop we need to provide a key attribute. React uses this key to know which element changed. This allows us to optimize the render to only the item that changed rather than re-rendering the entire list.</w:t>
-      </w:r>
-    </w:p>
-    <w:p>
-      <w:pPr>
-        <w:pStyle w:val="NormalWeb"/>
-        <w:spacing w:before="0" w:beforeAutospacing="0" w:after="0" w:afterAutospacing="0"/>
-        <w:rPr>
-          <w:rFonts w:ascii="Calibri" w:hAnsi="Calibri" w:cs="Calibri"/>
-          <w:sz w:val="22"/>
-          <w:szCs w:val="22"/>
-        </w:rPr>
-      </w:pPr>
-      <w:r>
-        <w:rPr>
-          <w:rFonts w:ascii="Calibri" w:hAnsi="Calibri" w:cs="Calibri"/>
-          <w:sz w:val="22"/>
-          <w:szCs w:val="22"/>
-        </w:rPr>
-        <w:t> </w:t>
-      </w:r>
-    </w:p>
-    <w:p>
-      <w:pPr>
-        <w:pStyle w:val="NormalWeb"/>
-        <w:spacing w:before="0" w:beforeAutospacing="0" w:after="0" w:afterAutospacing="0"/>
-        <w:rPr>
-          <w:rFonts w:ascii="Calibri" w:hAnsi="Calibri" w:cs="Calibri"/>
-          <w:sz w:val="22"/>
-          <w:szCs w:val="22"/>
-        </w:rPr>
-      </w:pPr>
-      <w:r>
-        <w:rPr>
-          <w:rFonts w:ascii="Calibri" w:hAnsi="Calibri" w:cs="Calibri"/>
-          <w:sz w:val="22"/>
-          <w:szCs w:val="22"/>
-        </w:rPr>
-        <w:t>We are using props to render the list, but if we want to change the contents of the list based on user interaction or some other event, we need a way to change the array and notify React that it has changed, and needs to re-render. This requires state and the setState function.</w:t>
+        <w:t>We create an array of names called "friends"</w:t>
+      </w:r>
+      <w:r>
+        <w:rPr>
+          <w:rFonts w:ascii="Calibri" w:hAnsi="Calibri" w:cs="Calibri"/>
+          <w:sz w:val="22"/>
+          <w:szCs w:val="22"/>
+        </w:rPr>
+        <w:t xml:space="preserve">. We will map over this array to make an unordered list of friends. When rendering a series of elements in a loop we need to provide a key attribute. React uses this key to know which element changed. This allows us to optimize the render to only the item </w:t>
+      </w:r>
+      <w:r>
+        <w:rPr>
+          <w:rFonts w:ascii="Calibri" w:hAnsi="Calibri" w:cs="Calibri"/>
+          <w:sz w:val="22"/>
+          <w:szCs w:val="22"/>
+        </w:rPr>
+        <w:t>that changed rather than re-rendering the entire list.</w:t>
+      </w:r>
+    </w:p>
+    <w:p>
+      <w:pPr>
+        <w:pStyle w:val="NormalWeb"/>
+        <w:spacing w:before="0" w:beforeAutospacing="0" w:after="0" w:afterAutospacing="0"/>
+        <w:rPr>
+          <w:rFonts w:ascii="Calibri" w:hAnsi="Calibri" w:cs="Calibri"/>
+          <w:sz w:val="22"/>
+          <w:szCs w:val="22"/>
+        </w:rPr>
+      </w:pPr>
+      <w:r>
+        <w:rPr>
+          <w:rFonts w:ascii="Calibri" w:hAnsi="Calibri" w:cs="Calibri"/>
+          <w:sz w:val="22"/>
+          <w:szCs w:val="22"/>
+        </w:rPr>
+        <w:t> </w:t>
+      </w:r>
+    </w:p>
+    <w:p>
+      <w:pPr>
+        <w:pStyle w:val="NormalWeb"/>
+        <w:spacing w:before="0" w:beforeAutospacing="0" w:after="0" w:afterAutospacing="0"/>
+        <w:rPr>
+          <w:rFonts w:ascii="Calibri" w:hAnsi="Calibri" w:cs="Calibri"/>
+          <w:sz w:val="22"/>
+          <w:szCs w:val="22"/>
+        </w:rPr>
+      </w:pPr>
+      <w:r>
+        <w:rPr>
+          <w:rFonts w:ascii="Calibri" w:hAnsi="Calibri" w:cs="Calibri"/>
+          <w:sz w:val="22"/>
+          <w:szCs w:val="22"/>
+        </w:rPr>
+        <w:t xml:space="preserve">We are using props to render the list, but if we want to change the contents of the list based on user interaction or some other event, we need a way to change the array and notify React that it has </w:t>
+      </w:r>
+      <w:r>
+        <w:rPr>
+          <w:rFonts w:ascii="Calibri" w:hAnsi="Calibri" w:cs="Calibri"/>
+          <w:sz w:val="22"/>
+          <w:szCs w:val="22"/>
+        </w:rPr>
+        <w:t>changed, and needs to re-render. This requires state and the setState function.</w:t>
       </w:r>
     </w:p>
     <w:p>
@@ -2214,7 +2613,15 @@
           <w:sz w:val="22"/>
           <w:szCs w:val="22"/>
         </w:rPr>
-        <w:t>&lt;Refer to examples/05-State/state2.html&gt;</w:t>
+        <w:t>&lt;Refer to examp</w:t>
+      </w:r>
+      <w:r>
+        <w:rPr>
+          <w:rFonts w:ascii="Calibri" w:hAnsi="Calibri" w:cs="Calibri"/>
+          <w:sz w:val="22"/>
+          <w:szCs w:val="22"/>
+        </w:rPr>
+        <w:t>les/05-State/state2.html&gt;</w:t>
       </w:r>
     </w:p>
     <w:p>
@@ -2290,45 +2697,61 @@
           <w:sz w:val="22"/>
           <w:szCs w:val="22"/>
         </w:rPr>
-        <w:t xml:space="preserve">It is important to understand the difference between functional and class components. Only use classes when you need the extra features (state or lifecycle hooks). React is more optimized for functional components and they are easier to reason about. </w:t>
-      </w:r>
-    </w:p>
-    <w:p>
-      <w:pPr>
-        <w:pStyle w:val="NormalWeb"/>
-        <w:spacing w:before="0" w:beforeAutospacing="0" w:after="0" w:afterAutospacing="0"/>
-        <w:rPr>
-          <w:rFonts w:ascii="Calibri" w:hAnsi="Calibri" w:cs="Calibri"/>
-          <w:sz w:val="22"/>
-          <w:szCs w:val="22"/>
-        </w:rPr>
-      </w:pPr>
-      <w:r>
-        <w:rPr>
-          <w:rFonts w:ascii="Calibri" w:hAnsi="Calibri" w:cs="Calibri"/>
-          <w:sz w:val="22"/>
-          <w:szCs w:val="22"/>
-        </w:rPr>
-        <w:t> </w:t>
-      </w:r>
-    </w:p>
-    <w:p>
-      <w:pPr>
-        <w:pStyle w:val="NormalWeb"/>
-        <w:spacing w:before="0" w:beforeAutospacing="0" w:after="0" w:afterAutospacing="0"/>
-        <w:rPr>
-          <w:rFonts w:ascii="Calibri" w:hAnsi="Calibri" w:cs="Calibri"/>
-          <w:sz w:val="22"/>
-          <w:szCs w:val="22"/>
-        </w:rPr>
-      </w:pPr>
-      <w:r>
-        <w:rPr>
-          <w:rFonts w:ascii="Calibri" w:hAnsi="Calibri" w:cs="Calibri"/>
-          <w:sz w:val="22"/>
-          <w:szCs w:val="22"/>
-        </w:rPr>
-        <w:t xml:space="preserve">Think of props the same way you would think about arguments to a function. State, however, is managed by the component, must be changed using setState(), and triggers a re-render. </w:t>
+        <w:t>It is important to understand the differenc</w:t>
+      </w:r>
+      <w:r>
+        <w:rPr>
+          <w:rFonts w:ascii="Calibri" w:hAnsi="Calibri" w:cs="Calibri"/>
+          <w:sz w:val="22"/>
+          <w:szCs w:val="22"/>
+        </w:rPr>
+        <w:t xml:space="preserve">e between functional and class components. Only use classes when you need the extra features (state or lifecycle hooks). React is more optimized for functional components and they are easier to reason about. </w:t>
+      </w:r>
+    </w:p>
+    <w:p>
+      <w:pPr>
+        <w:pStyle w:val="NormalWeb"/>
+        <w:spacing w:before="0" w:beforeAutospacing="0" w:after="0" w:afterAutospacing="0"/>
+        <w:rPr>
+          <w:rFonts w:ascii="Calibri" w:hAnsi="Calibri" w:cs="Calibri"/>
+          <w:sz w:val="22"/>
+          <w:szCs w:val="22"/>
+        </w:rPr>
+      </w:pPr>
+      <w:r>
+        <w:rPr>
+          <w:rFonts w:ascii="Calibri" w:hAnsi="Calibri" w:cs="Calibri"/>
+          <w:sz w:val="22"/>
+          <w:szCs w:val="22"/>
+        </w:rPr>
+        <w:t> </w:t>
+      </w:r>
+    </w:p>
+    <w:p>
+      <w:pPr>
+        <w:pStyle w:val="NormalWeb"/>
+        <w:spacing w:before="0" w:beforeAutospacing="0" w:after="0" w:afterAutospacing="0"/>
+        <w:rPr>
+          <w:rFonts w:ascii="Calibri" w:hAnsi="Calibri" w:cs="Calibri"/>
+          <w:sz w:val="22"/>
+          <w:szCs w:val="22"/>
+        </w:rPr>
+      </w:pPr>
+      <w:r>
+        <w:rPr>
+          <w:rFonts w:ascii="Calibri" w:hAnsi="Calibri" w:cs="Calibri"/>
+          <w:sz w:val="22"/>
+          <w:szCs w:val="22"/>
+        </w:rPr>
+        <w:t>Think of props the same way you would think a</w:t>
+      </w:r>
+      <w:r>
+        <w:rPr>
+          <w:rFonts w:ascii="Calibri" w:hAnsi="Calibri" w:cs="Calibri"/>
+          <w:sz w:val="22"/>
+          <w:szCs w:val="22"/>
+        </w:rPr>
+        <w:t xml:space="preserve">bout arguments to a function. State, however, is managed by the component, must be changed using setState(), and triggers a re-render. </w:t>
       </w:r>
     </w:p>
     <w:p>
@@ -2404,7 +2827,15 @@
           <w:sz w:val="22"/>
           <w:szCs w:val="22"/>
         </w:rPr>
-        <w:t xml:space="preserve">Describe functionality of assignment &lt;Solution in examples/05-State/state5.html&gt;. </w:t>
+        <w:t>Describe functionality of ass</w:t>
+      </w:r>
+      <w:r>
+        <w:rPr>
+          <w:rFonts w:ascii="Calibri" w:hAnsi="Calibri" w:cs="Calibri"/>
+          <w:sz w:val="22"/>
+          <w:szCs w:val="22"/>
+        </w:rPr>
+        <w:t xml:space="preserve">ignment &lt;Solution in examples/05-State/state5.html&gt;. </w:t>
       </w:r>
     </w:p>
     <w:p>
@@ -2450,6 +2881,7 @@
           <w:sz w:val="22"/>
           <w:szCs w:val="22"/>
         </w:rPr>
+        <w:lastRenderedPageBreak/>
         <w:t>Add Completed section and button to move items in and out of this section</w:t>
       </w:r>
     </w:p>
@@ -2488,7 +2920,125 @@
           <w:sz w:val="40"/>
           <w:szCs w:val="40"/>
         </w:rPr>
-        <w:t>5-Lifecycle-Hooks</w:t>
+        <w:t>Assignment 2</w:t>
+      </w:r>
+    </w:p>
+    <w:p>
+      <w:pPr>
+        <w:pStyle w:val="NormalWeb"/>
+        <w:spacing w:before="0" w:beforeAutospacing="0" w:after="0" w:afterAutospacing="0"/>
+        <w:rPr>
+          <w:rFonts w:ascii="Calibri" w:hAnsi="Calibri" w:cs="Calibri"/>
+          <w:color w:val="767676"/>
+          <w:sz w:val="20"/>
+          <w:szCs w:val="20"/>
+        </w:rPr>
+      </w:pPr>
+      <w:r>
+        <w:rPr>
+          <w:rFonts w:ascii="Calibri" w:hAnsi="Calibri" w:cs="Calibri"/>
+          <w:color w:val="767676"/>
+          <w:sz w:val="20"/>
+          <w:szCs w:val="20"/>
+        </w:rPr>
+        <w:t>Wednesday, March 10, 2021</w:t>
+      </w:r>
+    </w:p>
+    <w:p>
+      <w:pPr>
+        <w:pStyle w:val="NormalWeb"/>
+        <w:spacing w:before="0" w:beforeAutospacing="0" w:after="0" w:afterAutospacing="0"/>
+        <w:rPr>
+          <w:rFonts w:ascii="Calibri" w:hAnsi="Calibri" w:cs="Calibri"/>
+          <w:color w:val="767676"/>
+          <w:sz w:val="20"/>
+          <w:szCs w:val="20"/>
+        </w:rPr>
+      </w:pPr>
+      <w:r>
+        <w:rPr>
+          <w:rFonts w:ascii="Calibri" w:hAnsi="Calibri" w:cs="Calibri"/>
+          <w:color w:val="767676"/>
+          <w:sz w:val="20"/>
+          <w:szCs w:val="20"/>
+        </w:rPr>
+        <w:t>9:55 AM</w:t>
+      </w:r>
+    </w:p>
+    <w:p>
+      <w:pPr>
+        <w:pStyle w:val="NormalWeb"/>
+        <w:spacing w:before="0" w:beforeAutospacing="0" w:after="0" w:afterAutospacing="0"/>
+        <w:rPr>
+          <w:rFonts w:ascii="Calibri" w:hAnsi="Calibri" w:cs="Calibri"/>
+          <w:sz w:val="22"/>
+          <w:szCs w:val="22"/>
+        </w:rPr>
+      </w:pPr>
+      <w:r>
+        <w:rPr>
+          <w:rFonts w:ascii="Calibri" w:hAnsi="Calibri" w:cs="Calibri"/>
+          <w:sz w:val="22"/>
+          <w:szCs w:val="22"/>
+        </w:rPr>
+        <w:t> </w:t>
+      </w:r>
+    </w:p>
+    <w:p>
+      <w:pPr>
+        <w:pStyle w:val="NormalWeb"/>
+        <w:spacing w:before="0" w:beforeAutospacing="0" w:after="0" w:afterAutospacing="0"/>
+        <w:rPr>
+          <w:rFonts w:ascii="Calibri" w:hAnsi="Calibri" w:cs="Calibri"/>
+          <w:sz w:val="22"/>
+          <w:szCs w:val="22"/>
+        </w:rPr>
+      </w:pPr>
+      <w:r>
+        <w:rPr>
+          <w:rFonts w:ascii="Calibri" w:hAnsi="Calibri" w:cs="Calibri"/>
+          <w:sz w:val="22"/>
+          <w:szCs w:val="22"/>
+        </w:rPr>
+        <w:t>State and prop drilling</w:t>
+      </w:r>
+    </w:p>
+    <w:p>
+      <w:pPr>
+        <w:pStyle w:val="NormalWeb"/>
+        <w:spacing w:before="0" w:beforeAutospacing="0" w:after="0" w:afterAutospacing="0"/>
+        <w:rPr>
+          <w:rFonts w:ascii="Calibri" w:hAnsi="Calibri" w:cs="Calibri"/>
+          <w:sz w:val="22"/>
+          <w:szCs w:val="22"/>
+        </w:rPr>
+      </w:pPr>
+      <w:r>
+        <w:rPr>
+          <w:rFonts w:ascii="Calibri" w:hAnsi="Calibri" w:cs="Calibri"/>
+          <w:sz w:val="22"/>
+          <w:szCs w:val="22"/>
+        </w:rPr>
+        <w:t> </w:t>
+      </w:r>
+    </w:p>
+    <w:p>
+      <w:pPr>
+        <w:pStyle w:val="NormalWeb"/>
+        <w:spacing w:before="0" w:beforeAutospacing="0" w:after="0" w:afterAutospacing="0"/>
+        <w:rPr>
+          <w:rFonts w:ascii="Calibri Light" w:hAnsi="Calibri Light" w:cs="Calibri Light"/>
+          <w:sz w:val="40"/>
+          <w:szCs w:val="40"/>
+        </w:rPr>
+      </w:pPr>
+      <w:r>
+        <w:rPr>
+          <w:rFonts w:ascii="Calibri Light" w:hAnsi="Calibri Light" w:cs="Calibri Light"/>
+          <w:sz w:val="40"/>
+          <w:szCs w:val="40"/>
+        </w:rPr>
+        <w:t>5-Lifecycle-Methods</w:t>
       </w:r>
     </w:p>
     <w:p>
@@ -2615,7 +3165,15 @@
           <w:sz w:val="22"/>
           <w:szCs w:val="22"/>
         </w:rPr>
-        <w:t>render - Describes the UI. Examines props and state and returns UI.</w:t>
+        <w:t xml:space="preserve">render - Describes the </w:t>
+      </w:r>
+      <w:r>
+        <w:rPr>
+          <w:rFonts w:ascii="Calibri" w:eastAsia="Times New Roman" w:hAnsi="Calibri" w:cs="Calibri"/>
+          <w:sz w:val="22"/>
+          <w:szCs w:val="22"/>
+        </w:rPr>
+        <w:t>UI. Examines props and state and returns UI.</w:t>
       </w:r>
     </w:p>
     <w:p>
@@ -2638,7 +3196,6 @@
           <w:sz w:val="22"/>
           <w:szCs w:val="22"/>
         </w:rPr>
-        <w:lastRenderedPageBreak/>
         <w:t>componentDidMount - Component has mounted to the DOM. This is when AJAX requests are usually made</w:t>
       </w:r>
     </w:p>
@@ -2708,7 +3265,15 @@
           <w:sz w:val="22"/>
           <w:szCs w:val="22"/>
         </w:rPr>
-        <w:t>componentDidUpdate - Fires after every re-render (after every state change or prop change). Gets previous props and state as parameters. This can be used to see what updated and take some action</w:t>
+        <w:t>componentDidUpdate - Fires after every re-re</w:t>
+      </w:r>
+      <w:r>
+        <w:rPr>
+          <w:rFonts w:ascii="Calibri" w:eastAsia="Times New Roman" w:hAnsi="Calibri" w:cs="Calibri"/>
+          <w:sz w:val="22"/>
+          <w:szCs w:val="22"/>
+        </w:rPr>
+        <w:t>nder (after every state change or prop change). Gets previous props and state as parameters. This can be used to see what updated and take some action</w:t>
       </w:r>
     </w:p>
     <w:p>
@@ -2769,6 +3334,330 @@
           <w:sz w:val="40"/>
           <w:szCs w:val="40"/>
         </w:rPr>
+        <w:t>Assignment 3</w:t>
+      </w:r>
+    </w:p>
+    <w:p>
+      <w:pPr>
+        <w:pStyle w:val="NormalWeb"/>
+        <w:spacing w:before="0" w:beforeAutospacing="0" w:after="0" w:afterAutospacing="0"/>
+        <w:rPr>
+          <w:rFonts w:ascii="Calibri" w:hAnsi="Calibri" w:cs="Calibri"/>
+          <w:color w:val="767676"/>
+          <w:sz w:val="20"/>
+          <w:szCs w:val="20"/>
+        </w:rPr>
+      </w:pPr>
+      <w:r>
+        <w:rPr>
+          <w:rFonts w:ascii="Calibri" w:hAnsi="Calibri" w:cs="Calibri"/>
+          <w:color w:val="767676"/>
+          <w:sz w:val="20"/>
+          <w:szCs w:val="20"/>
+        </w:rPr>
+        <w:t>Wednesday, March 10, 2021</w:t>
+      </w:r>
+    </w:p>
+    <w:p>
+      <w:pPr>
+        <w:pStyle w:val="NormalWeb"/>
+        <w:spacing w:before="0" w:beforeAutospacing="0" w:after="0" w:afterAutospacing="0"/>
+        <w:rPr>
+          <w:rFonts w:ascii="Calibri" w:hAnsi="Calibri" w:cs="Calibri"/>
+          <w:color w:val="767676"/>
+          <w:sz w:val="20"/>
+          <w:szCs w:val="20"/>
+        </w:rPr>
+      </w:pPr>
+      <w:r>
+        <w:rPr>
+          <w:rFonts w:ascii="Calibri" w:hAnsi="Calibri" w:cs="Calibri"/>
+          <w:color w:val="767676"/>
+          <w:sz w:val="20"/>
+          <w:szCs w:val="20"/>
+        </w:rPr>
+        <w:t>9:56 AM</w:t>
+      </w:r>
+    </w:p>
+    <w:p>
+      <w:pPr>
+        <w:pStyle w:val="NormalWeb"/>
+        <w:spacing w:before="0" w:beforeAutospacing="0" w:after="0" w:afterAutospacing="0"/>
+        <w:rPr>
+          <w:rFonts w:ascii="Calibri" w:hAnsi="Calibri" w:cs="Calibri"/>
+          <w:sz w:val="22"/>
+          <w:szCs w:val="22"/>
+        </w:rPr>
+      </w:pPr>
+      <w:r>
+        <w:rPr>
+          <w:rFonts w:ascii="Calibri" w:hAnsi="Calibri" w:cs="Calibri"/>
+          <w:sz w:val="22"/>
+          <w:szCs w:val="22"/>
+        </w:rPr>
+        <w:t> </w:t>
+      </w:r>
+    </w:p>
+    <w:p>
+      <w:pPr>
+        <w:pStyle w:val="NormalWeb"/>
+        <w:spacing w:before="0" w:beforeAutospacing="0" w:after="0" w:afterAutospacing="0"/>
+        <w:rPr>
+          <w:rFonts w:ascii="Calibri" w:hAnsi="Calibri" w:cs="Calibri"/>
+          <w:sz w:val="22"/>
+          <w:szCs w:val="22"/>
+        </w:rPr>
+      </w:pPr>
+      <w:r>
+        <w:rPr>
+          <w:rFonts w:ascii="Calibri" w:hAnsi="Calibri" w:cs="Calibri"/>
+          <w:sz w:val="22"/>
+          <w:szCs w:val="22"/>
+        </w:rPr>
+        <w:t>Lifecycle methods</w:t>
+      </w:r>
+    </w:p>
+    <w:p>
+      <w:pPr>
+        <w:pStyle w:val="NormalWeb"/>
+        <w:spacing w:before="0" w:beforeAutospacing="0" w:after="0" w:afterAutospacing="0"/>
+        <w:rPr>
+          <w:rFonts w:ascii="Calibri" w:hAnsi="Calibri" w:cs="Calibri"/>
+          <w:sz w:val="22"/>
+          <w:szCs w:val="22"/>
+        </w:rPr>
+      </w:pPr>
+      <w:r>
+        <w:rPr>
+          <w:rFonts w:ascii="Calibri" w:hAnsi="Calibri" w:cs="Calibri"/>
+          <w:sz w:val="22"/>
+          <w:szCs w:val="22"/>
+        </w:rPr>
+        <w:t> </w:t>
+      </w:r>
+    </w:p>
+    <w:p>
+      <w:pPr>
+        <w:pStyle w:val="NormalWeb"/>
+        <w:spacing w:before="0" w:beforeAutospacing="0" w:after="0" w:afterAutospacing="0"/>
+        <w:rPr>
+          <w:rFonts w:ascii="Calibri Light" w:hAnsi="Calibri Light" w:cs="Calibri Light"/>
+          <w:sz w:val="40"/>
+          <w:szCs w:val="40"/>
+        </w:rPr>
+      </w:pPr>
+      <w:r>
+        <w:rPr>
+          <w:rFonts w:ascii="Calibri Light" w:hAnsi="Calibri Light" w:cs="Calibri Light"/>
+          <w:sz w:val="40"/>
+          <w:szCs w:val="40"/>
+        </w:rPr>
+        <w:t>TODO: Introduce hooks</w:t>
+      </w:r>
+    </w:p>
+    <w:p>
+      <w:pPr>
+        <w:pStyle w:val="NormalWeb"/>
+        <w:spacing w:before="0" w:beforeAutospacing="0" w:after="0" w:afterAutospacing="0"/>
+        <w:rPr>
+          <w:rFonts w:ascii="Calibri" w:hAnsi="Calibri" w:cs="Calibri"/>
+          <w:color w:val="767676"/>
+          <w:sz w:val="20"/>
+          <w:szCs w:val="20"/>
+        </w:rPr>
+      </w:pPr>
+      <w:r>
+        <w:rPr>
+          <w:rFonts w:ascii="Calibri" w:hAnsi="Calibri" w:cs="Calibri"/>
+          <w:color w:val="767676"/>
+          <w:sz w:val="20"/>
+          <w:szCs w:val="20"/>
+        </w:rPr>
+        <w:t>Wednesday, March 10, 2021</w:t>
+      </w:r>
+    </w:p>
+    <w:p>
+      <w:pPr>
+        <w:pStyle w:val="NormalWeb"/>
+        <w:spacing w:before="0" w:beforeAutospacing="0" w:after="0" w:afterAutospacing="0"/>
+        <w:rPr>
+          <w:rFonts w:ascii="Calibri" w:hAnsi="Calibri" w:cs="Calibri"/>
+          <w:color w:val="767676"/>
+          <w:sz w:val="20"/>
+          <w:szCs w:val="20"/>
+        </w:rPr>
+      </w:pPr>
+      <w:r>
+        <w:rPr>
+          <w:rFonts w:ascii="Calibri" w:hAnsi="Calibri" w:cs="Calibri"/>
+          <w:color w:val="767676"/>
+          <w:sz w:val="20"/>
+          <w:szCs w:val="20"/>
+        </w:rPr>
+        <w:t>9:48 AM</w:t>
+      </w:r>
+    </w:p>
+    <w:p>
+      <w:pPr>
+        <w:pStyle w:val="NormalWeb"/>
+        <w:spacing w:before="0" w:beforeAutospacing="0" w:after="0" w:afterAutospacing="0"/>
+        <w:rPr>
+          <w:rFonts w:ascii="Calibri" w:hAnsi="Calibri" w:cs="Calibri"/>
+          <w:sz w:val="22"/>
+          <w:szCs w:val="22"/>
+        </w:rPr>
+      </w:pPr>
+      <w:r>
+        <w:rPr>
+          <w:rFonts w:ascii="Calibri" w:hAnsi="Calibri" w:cs="Calibri"/>
+          <w:sz w:val="22"/>
+          <w:szCs w:val="22"/>
+        </w:rPr>
+        <w:t> </w:t>
+      </w:r>
+    </w:p>
+    <w:p>
+      <w:pPr>
+        <w:pStyle w:val="NormalWeb"/>
+        <w:spacing w:before="0" w:beforeAutospacing="0" w:after="0" w:afterAutospacing="0"/>
+        <w:rPr>
+          <w:rFonts w:ascii="Calibri Light" w:hAnsi="Calibri Light" w:cs="Calibri Light"/>
+          <w:sz w:val="40"/>
+          <w:szCs w:val="40"/>
+        </w:rPr>
+      </w:pPr>
+      <w:r>
+        <w:rPr>
+          <w:rFonts w:ascii="Calibri Light" w:hAnsi="Calibri Light" w:cs="Calibri Light"/>
+          <w:sz w:val="40"/>
+          <w:szCs w:val="40"/>
+        </w:rPr>
+        <w:t>Assignment 4</w:t>
+      </w:r>
+    </w:p>
+    <w:p>
+      <w:pPr>
+        <w:pStyle w:val="NormalWeb"/>
+        <w:spacing w:before="0" w:beforeAutospacing="0" w:after="0" w:afterAutospacing="0"/>
+        <w:rPr>
+          <w:rFonts w:ascii="Calibri" w:hAnsi="Calibri" w:cs="Calibri"/>
+          <w:color w:val="767676"/>
+          <w:sz w:val="20"/>
+          <w:szCs w:val="20"/>
+        </w:rPr>
+      </w:pPr>
+      <w:r>
+        <w:rPr>
+          <w:rFonts w:ascii="Calibri" w:hAnsi="Calibri" w:cs="Calibri"/>
+          <w:color w:val="767676"/>
+          <w:sz w:val="20"/>
+          <w:szCs w:val="20"/>
+        </w:rPr>
+        <w:t>Wednesday, March 10, 2021</w:t>
+      </w:r>
+    </w:p>
+    <w:p>
+      <w:pPr>
+        <w:pStyle w:val="NormalWeb"/>
+        <w:spacing w:before="0" w:beforeAutospacing="0" w:after="0" w:afterAutospacing="0"/>
+        <w:rPr>
+          <w:rFonts w:ascii="Calibri" w:hAnsi="Calibri" w:cs="Calibri"/>
+          <w:color w:val="767676"/>
+          <w:sz w:val="20"/>
+          <w:szCs w:val="20"/>
+        </w:rPr>
+      </w:pPr>
+      <w:r>
+        <w:rPr>
+          <w:rFonts w:ascii="Calibri" w:hAnsi="Calibri" w:cs="Calibri"/>
+          <w:color w:val="767676"/>
+          <w:sz w:val="20"/>
+          <w:szCs w:val="20"/>
+        </w:rPr>
+        <w:t>9:59 AM</w:t>
+      </w:r>
+    </w:p>
+    <w:p>
+      <w:pPr>
+        <w:pStyle w:val="NormalWeb"/>
+        <w:spacing w:before="0" w:beforeAutospacing="0" w:after="0" w:afterAutospacing="0"/>
+        <w:rPr>
+          <w:rFonts w:ascii="Calibri" w:hAnsi="Calibri" w:cs="Calibri"/>
+          <w:sz w:val="22"/>
+          <w:szCs w:val="22"/>
+        </w:rPr>
+      </w:pPr>
+      <w:r>
+        <w:rPr>
+          <w:rFonts w:ascii="Calibri" w:hAnsi="Calibri" w:cs="Calibri"/>
+          <w:sz w:val="22"/>
+          <w:szCs w:val="22"/>
+        </w:rPr>
+        <w:t> </w:t>
+      </w:r>
+    </w:p>
+    <w:p>
+      <w:pPr>
+        <w:pStyle w:val="NormalWeb"/>
+        <w:spacing w:before="0" w:beforeAutospacing="0" w:after="0" w:afterAutospacing="0"/>
+        <w:rPr>
+          <w:rFonts w:ascii="Calibri" w:hAnsi="Calibri" w:cs="Calibri"/>
+          <w:sz w:val="22"/>
+          <w:szCs w:val="22"/>
+        </w:rPr>
+      </w:pPr>
+      <w:r>
+        <w:rPr>
+          <w:rFonts w:ascii="Calibri" w:hAnsi="Calibri" w:cs="Calibri"/>
+          <w:sz w:val="22"/>
+          <w:szCs w:val="22"/>
+        </w:rPr>
+        <w:t xml:space="preserve">Converting classes </w:t>
+      </w:r>
+      <w:r>
+        <w:rPr>
+          <w:rFonts w:ascii="Calibri" w:hAnsi="Calibri" w:cs="Calibri"/>
+          <w:sz w:val="22"/>
+          <w:szCs w:val="22"/>
+        </w:rPr>
+        <w:t>to functions (including useState and useEffect)</w:t>
+      </w:r>
+    </w:p>
+    <w:p>
+      <w:pPr>
+        <w:pStyle w:val="NormalWeb"/>
+        <w:spacing w:before="0" w:beforeAutospacing="0" w:after="0" w:afterAutospacing="0"/>
+        <w:rPr>
+          <w:rFonts w:ascii="Calibri" w:hAnsi="Calibri" w:cs="Calibri"/>
+          <w:sz w:val="22"/>
+          <w:szCs w:val="22"/>
+        </w:rPr>
+      </w:pPr>
+      <w:r>
+        <w:rPr>
+          <w:rFonts w:ascii="Calibri" w:hAnsi="Calibri" w:cs="Calibri"/>
+          <w:sz w:val="22"/>
+          <w:szCs w:val="22"/>
+        </w:rPr>
+        <w:t> </w:t>
+      </w:r>
+    </w:p>
+    <w:p>
+      <w:pPr>
+        <w:pStyle w:val="NormalWeb"/>
+        <w:spacing w:before="0" w:beforeAutospacing="0" w:after="0" w:afterAutospacing="0"/>
+        <w:rPr>
+          <w:rFonts w:ascii="Calibri Light" w:hAnsi="Calibri Light" w:cs="Calibri Light"/>
+          <w:sz w:val="40"/>
+          <w:szCs w:val="40"/>
+        </w:rPr>
+      </w:pPr>
+      <w:r>
+        <w:rPr>
+          <w:rFonts w:ascii="Calibri Light" w:hAnsi="Calibri Light" w:cs="Calibri Light"/>
+          <w:sz w:val="40"/>
+          <w:szCs w:val="40"/>
+        </w:rPr>
         <w:t>6-Containers vs Presentational Components</w:t>
       </w:r>
     </w:p>
@@ -2811,6 +3700,7 @@
           <w:sz w:val="20"/>
           <w:szCs w:val="20"/>
         </w:rPr>
+        <w:lastRenderedPageBreak/>
         <w:t>4:25 PM</w:t>
       </w:r>
     </w:p>
@@ -2910,7 +3800,15 @@
           <w:sz w:val="22"/>
           <w:szCs w:val="22"/>
         </w:rPr>
-        <w:t>Often (but not always) classes.</w:t>
+        <w:t>Often (but not al</w:t>
+      </w:r>
+      <w:r>
+        <w:rPr>
+          <w:rFonts w:ascii="Calibri" w:eastAsia="Times New Roman" w:hAnsi="Calibri" w:cs="Calibri"/>
+          <w:sz w:val="22"/>
+          <w:szCs w:val="22"/>
+        </w:rPr>
+        <w:t>ways) classes.</w:t>
       </w:r>
     </w:p>
     <w:p>
@@ -3021,7 +3919,15 @@
           <w:sz w:val="22"/>
           <w:szCs w:val="22"/>
         </w:rPr>
-        <w:t>Presentational:</w:t>
+        <w:t>Presenta</w:t>
+      </w:r>
+      <w:r>
+        <w:rPr>
+          <w:rFonts w:ascii="Calibri" w:hAnsi="Calibri" w:cs="Calibri"/>
+          <w:sz w:val="22"/>
+          <w:szCs w:val="22"/>
+        </w:rPr>
+        <w:t>tional:</w:t>
       </w:r>
     </w:p>
     <w:p>
@@ -3113,7 +4019,15 @@
           <w:sz w:val="22"/>
           <w:szCs w:val="22"/>
         </w:rPr>
-        <w:t>Usually a "pure" function, which means given an input (parameters) it returns the same output.</w:t>
+        <w:t>Usually a "pure" function, which means given an input (parameters) it returns the</w:t>
+      </w:r>
+      <w:r>
+        <w:rPr>
+          <w:rFonts w:ascii="Calibri" w:eastAsia="Times New Roman" w:hAnsi="Calibri" w:cs="Calibri"/>
+          <w:sz w:val="22"/>
+          <w:szCs w:val="22"/>
+        </w:rPr>
+        <w:t xml:space="preserve"> same output.</w:t>
       </w:r>
     </w:p>
     <w:p>
@@ -3380,6 +4294,71 @@
           <w:sz w:val="22"/>
           <w:szCs w:val="22"/>
         </w:rPr>
+        <w:t xml:space="preserve">            </w:t>
+      </w:r>
+      <w:r>
+        <w:rPr>
+          <w:rFonts w:ascii="Calibri" w:hAnsi="Calibri" w:cs="Calibri"/>
+          <w:sz w:val="22"/>
+          <w:szCs w:val="22"/>
+        </w:rPr>
+        <w:t>Subcomponent1.js</w:t>
+      </w:r>
+    </w:p>
+    <w:p>
+      <w:pPr>
+        <w:pStyle w:val="NormalWeb"/>
+        <w:spacing w:before="0" w:beforeAutospacing="0" w:after="0" w:afterAutospacing="0"/>
+        <w:rPr>
+          <w:rFonts w:ascii="Calibri" w:hAnsi="Calibri" w:cs="Calibri"/>
+          <w:sz w:val="22"/>
+          <w:szCs w:val="22"/>
+        </w:rPr>
+      </w:pPr>
+      <w:r>
+        <w:rPr>
+          <w:rFonts w:ascii="Calibri" w:hAnsi="Calibri" w:cs="Calibri"/>
+          <w:sz w:val="22"/>
+          <w:szCs w:val="22"/>
+        </w:rPr>
+        <w:t xml:space="preserve">            Subcomponent2.js</w:t>
+      </w:r>
+    </w:p>
+    <w:p>
+      <w:pPr>
+        <w:pStyle w:val="NormalWeb"/>
+        <w:spacing w:before="0" w:beforeAutospacing="0" w:after="0" w:afterAutospacing="0"/>
+        <w:rPr>
+          <w:rFonts w:ascii="Calibri" w:hAnsi="Calibri" w:cs="Calibri"/>
+          <w:sz w:val="22"/>
+          <w:szCs w:val="22"/>
+        </w:rPr>
+      </w:pPr>
+      <w:r>
+        <w:rPr>
+          <w:rFonts w:ascii="Calibri" w:hAnsi="Calibri" w:cs="Calibri"/>
+          <w:sz w:val="22"/>
+          <w:szCs w:val="22"/>
+        </w:rPr>
+        <w:t xml:space="preserve">        WidgetB/</w:t>
+      </w:r>
+    </w:p>
+    <w:p>
+      <w:pPr>
+        <w:pStyle w:val="NormalWeb"/>
+        <w:spacing w:before="0" w:beforeAutospacing="0" w:after="0" w:afterAutospacing="0"/>
+        <w:rPr>
+          <w:rFonts w:ascii="Calibri" w:hAnsi="Calibri" w:cs="Calibri"/>
+          <w:sz w:val="22"/>
+          <w:szCs w:val="22"/>
+        </w:rPr>
+      </w:pPr>
+      <w:r>
+        <w:rPr>
+          <w:rFonts w:ascii="Calibri" w:hAnsi="Calibri" w:cs="Calibri"/>
+          <w:sz w:val="22"/>
+          <w:szCs w:val="22"/>
+        </w:rPr>
         <w:t xml:space="preserve">            Subcomponent1.js</w:t>
       </w:r>
     </w:p>
@@ -3418,64 +4397,6 @@
           <w:sz w:val="22"/>
           <w:szCs w:val="22"/>
         </w:rPr>
-        <w:t xml:space="preserve">        WidgetB/</w:t>
-      </w:r>
-    </w:p>
-    <w:p>
-      <w:pPr>
-        <w:pStyle w:val="NormalWeb"/>
-        <w:spacing w:before="0" w:beforeAutospacing="0" w:after="0" w:afterAutospacing="0"/>
-        <w:rPr>
-          <w:rFonts w:ascii="Calibri" w:hAnsi="Calibri" w:cs="Calibri"/>
-          <w:sz w:val="22"/>
-          <w:szCs w:val="22"/>
-        </w:rPr>
-      </w:pPr>
-      <w:r>
-        <w:rPr>
-          <w:rFonts w:ascii="Calibri" w:hAnsi="Calibri" w:cs="Calibri"/>
-          <w:sz w:val="22"/>
-          <w:szCs w:val="22"/>
-        </w:rPr>
-        <w:t xml:space="preserve">            Subcomponent1.js</w:t>
-      </w:r>
-    </w:p>
-    <w:p>
-      <w:pPr>
-        <w:pStyle w:val="NormalWeb"/>
-        <w:spacing w:before="0" w:beforeAutospacing="0" w:after="0" w:afterAutospacing="0"/>
-        <w:rPr>
-          <w:rFonts w:ascii="Calibri" w:hAnsi="Calibri" w:cs="Calibri"/>
-          <w:sz w:val="22"/>
-          <w:szCs w:val="22"/>
-        </w:rPr>
-      </w:pPr>
-      <w:r>
-        <w:rPr>
-          <w:rFonts w:ascii="Calibri" w:hAnsi="Calibri" w:cs="Calibri"/>
-          <w:sz w:val="22"/>
-          <w:szCs w:val="22"/>
-        </w:rPr>
-        <w:lastRenderedPageBreak/>
-        <w:t xml:space="preserve">            Subcomponent2.js</w:t>
-      </w:r>
-    </w:p>
-    <w:p>
-      <w:pPr>
-        <w:pStyle w:val="NormalWeb"/>
-        <w:spacing w:before="0" w:beforeAutospacing="0" w:after="0" w:afterAutospacing="0"/>
-        <w:rPr>
-          <w:rFonts w:ascii="Calibri" w:hAnsi="Calibri" w:cs="Calibri"/>
-          <w:sz w:val="22"/>
-          <w:szCs w:val="22"/>
-        </w:rPr>
-      </w:pPr>
-      <w:r>
-        <w:rPr>
-          <w:rFonts w:ascii="Calibri" w:hAnsi="Calibri" w:cs="Calibri"/>
-          <w:sz w:val="22"/>
-          <w:szCs w:val="22"/>
-        </w:rPr>
         <w:t xml:space="preserve">            Subcomponent3.js</w:t>
       </w:r>
     </w:p>
@@ -3609,6 +4530,90 @@
           <w:sz w:val="22"/>
           <w:szCs w:val="22"/>
         </w:rPr>
+        <w:t xml:space="preserve">        Subcomponent2</w:t>
+      </w:r>
+      <w:r>
+        <w:rPr>
+          <w:rFonts w:ascii="Calibri" w:hAnsi="Calibri" w:cs="Calibri"/>
+          <w:sz w:val="22"/>
+          <w:szCs w:val="22"/>
+        </w:rPr>
+        <w:t>.js</w:t>
+      </w:r>
+    </w:p>
+    <w:p>
+      <w:pPr>
+        <w:pStyle w:val="NormalWeb"/>
+        <w:spacing w:before="0" w:beforeAutospacing="0" w:after="0" w:afterAutospacing="0"/>
+        <w:rPr>
+          <w:rFonts w:ascii="Calibri" w:hAnsi="Calibri" w:cs="Calibri"/>
+          <w:sz w:val="22"/>
+          <w:szCs w:val="22"/>
+        </w:rPr>
+      </w:pPr>
+      <w:r>
+        <w:rPr>
+          <w:rFonts w:ascii="Calibri" w:hAnsi="Calibri" w:cs="Calibri"/>
+          <w:sz w:val="22"/>
+          <w:szCs w:val="22"/>
+        </w:rPr>
+        <w:t xml:space="preserve">     WidgetB/</w:t>
+      </w:r>
+    </w:p>
+    <w:p>
+      <w:pPr>
+        <w:pStyle w:val="NormalWeb"/>
+        <w:spacing w:before="0" w:beforeAutospacing="0" w:after="0" w:afterAutospacing="0"/>
+        <w:rPr>
+          <w:rFonts w:ascii="Calibri" w:hAnsi="Calibri" w:cs="Calibri"/>
+          <w:sz w:val="22"/>
+          <w:szCs w:val="22"/>
+        </w:rPr>
+      </w:pPr>
+      <w:r>
+        <w:rPr>
+          <w:rFonts w:ascii="Calibri" w:hAnsi="Calibri" w:cs="Calibri"/>
+          <w:sz w:val="22"/>
+          <w:szCs w:val="22"/>
+        </w:rPr>
+        <w:t xml:space="preserve">        index.js</w:t>
+      </w:r>
+    </w:p>
+    <w:p>
+      <w:pPr>
+        <w:pStyle w:val="NormalWeb"/>
+        <w:spacing w:before="0" w:beforeAutospacing="0" w:after="0" w:afterAutospacing="0"/>
+        <w:rPr>
+          <w:rFonts w:ascii="Calibri" w:hAnsi="Calibri" w:cs="Calibri"/>
+          <w:sz w:val="22"/>
+          <w:szCs w:val="22"/>
+        </w:rPr>
+      </w:pPr>
+      <w:r>
+        <w:rPr>
+          <w:rFonts w:ascii="Calibri" w:hAnsi="Calibri" w:cs="Calibri"/>
+          <w:sz w:val="22"/>
+          <w:szCs w:val="22"/>
+        </w:rPr>
+        <w:t xml:space="preserve">        Subcomponent1.js</w:t>
+      </w:r>
+    </w:p>
+    <w:p>
+      <w:pPr>
+        <w:pStyle w:val="NormalWeb"/>
+        <w:spacing w:before="0" w:beforeAutospacing="0" w:after="0" w:afterAutospacing="0"/>
+        <w:rPr>
+          <w:rFonts w:ascii="Calibri" w:hAnsi="Calibri" w:cs="Calibri"/>
+          <w:sz w:val="22"/>
+          <w:szCs w:val="22"/>
+        </w:rPr>
+      </w:pPr>
+      <w:r>
+        <w:rPr>
+          <w:rFonts w:ascii="Calibri" w:hAnsi="Calibri" w:cs="Calibri"/>
+          <w:sz w:val="22"/>
+          <w:szCs w:val="22"/>
+        </w:rPr>
         <w:t xml:space="preserve">        Subcomponent2.js</w:t>
       </w:r>
     </w:p>
@@ -3628,338 +4633,7 @@
           <w:sz w:val="22"/>
           <w:szCs w:val="22"/>
         </w:rPr>
-        <w:t xml:space="preserve">     WidgetB/</w:t>
-      </w:r>
-    </w:p>
-    <w:p>
-      <w:pPr>
-        <w:pStyle w:val="NormalWeb"/>
-        <w:spacing w:before="0" w:beforeAutospacing="0" w:after="0" w:afterAutospacing="0"/>
-        <w:rPr>
-          <w:rFonts w:ascii="Calibri" w:hAnsi="Calibri" w:cs="Calibri"/>
-          <w:sz w:val="22"/>
-          <w:szCs w:val="22"/>
-        </w:rPr>
-      </w:pPr>
-      <w:r>
-        <w:rPr>
-          <w:rFonts w:ascii="Calibri" w:hAnsi="Calibri" w:cs="Calibri"/>
-          <w:sz w:val="22"/>
-          <w:szCs w:val="22"/>
-        </w:rPr>
-        <w:t xml:space="preserve">        index.js</w:t>
-      </w:r>
-    </w:p>
-    <w:p>
-      <w:pPr>
-        <w:pStyle w:val="NormalWeb"/>
-        <w:spacing w:before="0" w:beforeAutospacing="0" w:after="0" w:afterAutospacing="0"/>
-        <w:rPr>
-          <w:rFonts w:ascii="Calibri" w:hAnsi="Calibri" w:cs="Calibri"/>
-          <w:sz w:val="22"/>
-          <w:szCs w:val="22"/>
-        </w:rPr>
-      </w:pPr>
-      <w:r>
-        <w:rPr>
-          <w:rFonts w:ascii="Calibri" w:hAnsi="Calibri" w:cs="Calibri"/>
-          <w:sz w:val="22"/>
-          <w:szCs w:val="22"/>
-        </w:rPr>
-        <w:t xml:space="preserve">        Subcomponent1.js</w:t>
-      </w:r>
-    </w:p>
-    <w:p>
-      <w:pPr>
-        <w:pStyle w:val="NormalWeb"/>
-        <w:spacing w:before="0" w:beforeAutospacing="0" w:after="0" w:afterAutospacing="0"/>
-        <w:rPr>
-          <w:rFonts w:ascii="Calibri" w:hAnsi="Calibri" w:cs="Calibri"/>
-          <w:sz w:val="22"/>
-          <w:szCs w:val="22"/>
-        </w:rPr>
-      </w:pPr>
-      <w:r>
-        <w:rPr>
-          <w:rFonts w:ascii="Calibri" w:hAnsi="Calibri" w:cs="Calibri"/>
-          <w:sz w:val="22"/>
-          <w:szCs w:val="22"/>
-        </w:rPr>
-        <w:t xml:space="preserve">        Subcomponent2.js</w:t>
-      </w:r>
-    </w:p>
-    <w:p>
-      <w:pPr>
-        <w:pStyle w:val="NormalWeb"/>
-        <w:spacing w:before="0" w:beforeAutospacing="0" w:after="0" w:afterAutospacing="0"/>
-        <w:rPr>
-          <w:rFonts w:ascii="Calibri" w:hAnsi="Calibri" w:cs="Calibri"/>
-          <w:sz w:val="22"/>
-          <w:szCs w:val="22"/>
-        </w:rPr>
-      </w:pPr>
-      <w:r>
-        <w:rPr>
-          <w:rFonts w:ascii="Calibri" w:hAnsi="Calibri" w:cs="Calibri"/>
-          <w:sz w:val="22"/>
-          <w:szCs w:val="22"/>
-        </w:rPr>
         <w:t xml:space="preserve">        Subcomponent3.js</w:t>
-      </w:r>
-    </w:p>
-    <w:p>
-      <w:pPr>
-        <w:pStyle w:val="NormalWeb"/>
-        <w:spacing w:before="0" w:beforeAutospacing="0" w:after="0" w:afterAutospacing="0"/>
-        <w:rPr>
-          <w:rFonts w:ascii="Calibri" w:hAnsi="Calibri" w:cs="Calibri"/>
-          <w:sz w:val="22"/>
-          <w:szCs w:val="22"/>
-        </w:rPr>
-      </w:pPr>
-      <w:r>
-        <w:rPr>
-          <w:rFonts w:ascii="Calibri" w:hAnsi="Calibri" w:cs="Calibri"/>
-          <w:sz w:val="22"/>
-          <w:szCs w:val="22"/>
-        </w:rPr>
-        <w:t> </w:t>
-      </w:r>
-    </w:p>
-    <w:p>
-      <w:pPr>
-        <w:pStyle w:val="NormalWeb"/>
-        <w:spacing w:before="0" w:beforeAutospacing="0" w:after="0" w:afterAutospacing="0"/>
-        <w:rPr>
-          <w:rFonts w:ascii="Calibri" w:hAnsi="Calibri" w:cs="Calibri"/>
-          <w:sz w:val="22"/>
-          <w:szCs w:val="22"/>
-        </w:rPr>
-      </w:pPr>
-      <w:r>
-        <w:rPr>
-          <w:rFonts w:ascii="Calibri" w:hAnsi="Calibri" w:cs="Calibri"/>
-          <w:sz w:val="22"/>
-          <w:szCs w:val="22"/>
-        </w:rPr>
-        <w:t> </w:t>
-      </w:r>
-    </w:p>
-    <w:p>
-      <w:pPr>
-        <w:pStyle w:val="NormalWeb"/>
-        <w:spacing w:before="0" w:beforeAutospacing="0" w:after="0" w:afterAutospacing="0"/>
-        <w:rPr>
-          <w:rFonts w:ascii="Calibri Light" w:hAnsi="Calibri Light" w:cs="Calibri Light"/>
-          <w:sz w:val="40"/>
-          <w:szCs w:val="40"/>
-        </w:rPr>
-      </w:pPr>
-      <w:r>
-        <w:rPr>
-          <w:rFonts w:ascii="Calibri Light" w:hAnsi="Calibri Light" w:cs="Calibri Light"/>
-          <w:sz w:val="40"/>
-          <w:szCs w:val="40"/>
-        </w:rPr>
-        <w:t>Things to cover at the end</w:t>
-      </w:r>
-    </w:p>
-    <w:p>
-      <w:pPr>
-        <w:pStyle w:val="NormalWeb"/>
-        <w:spacing w:before="0" w:beforeAutospacing="0" w:after="0" w:afterAutospacing="0"/>
-        <w:rPr>
-          <w:rFonts w:ascii="Calibri" w:hAnsi="Calibri" w:cs="Calibri"/>
-          <w:color w:val="808080"/>
-          <w:sz w:val="20"/>
-          <w:szCs w:val="20"/>
-        </w:rPr>
-      </w:pPr>
-      <w:r>
-        <w:rPr>
-          <w:rFonts w:ascii="Calibri" w:hAnsi="Calibri" w:cs="Calibri"/>
-          <w:color w:val="808080"/>
-          <w:sz w:val="20"/>
-          <w:szCs w:val="20"/>
-        </w:rPr>
-        <w:t>Sunday, July 7, 2019</w:t>
-      </w:r>
-    </w:p>
-    <w:p>
-      <w:pPr>
-        <w:pStyle w:val="NormalWeb"/>
-        <w:spacing w:before="0" w:beforeAutospacing="0" w:after="0" w:afterAutospacing="0"/>
-        <w:rPr>
-          <w:rFonts w:ascii="Calibri" w:hAnsi="Calibri" w:cs="Calibri"/>
-          <w:color w:val="808080"/>
-          <w:sz w:val="20"/>
-          <w:szCs w:val="20"/>
-        </w:rPr>
-      </w:pPr>
-      <w:r>
-        <w:rPr>
-          <w:rFonts w:ascii="Calibri" w:hAnsi="Calibri" w:cs="Calibri"/>
-          <w:color w:val="808080"/>
-          <w:sz w:val="20"/>
-          <w:szCs w:val="20"/>
-        </w:rPr>
-        <w:t>4:20 PM</w:t>
-      </w:r>
-    </w:p>
-    <w:p>
-      <w:pPr>
-        <w:pStyle w:val="NormalWeb"/>
-        <w:spacing w:before="0" w:beforeAutospacing="0" w:after="0" w:afterAutospacing="0"/>
-        <w:rPr>
-          <w:rFonts w:ascii="Calibri" w:hAnsi="Calibri" w:cs="Calibri"/>
-          <w:sz w:val="22"/>
-          <w:szCs w:val="22"/>
-        </w:rPr>
-      </w:pPr>
-      <w:r>
-        <w:rPr>
-          <w:rFonts w:ascii="Calibri" w:hAnsi="Calibri" w:cs="Calibri"/>
-          <w:sz w:val="22"/>
-          <w:szCs w:val="22"/>
-        </w:rPr>
-        <w:t> </w:t>
-      </w:r>
-    </w:p>
-    <w:p>
-      <w:pPr>
-        <w:pStyle w:val="NormalWeb"/>
-        <w:spacing w:before="0" w:beforeAutospacing="0" w:after="0" w:afterAutospacing="0"/>
-        <w:rPr>
-          <w:rFonts w:ascii="Calibri" w:hAnsi="Calibri" w:cs="Calibri"/>
-          <w:sz w:val="22"/>
-          <w:szCs w:val="22"/>
-        </w:rPr>
-      </w:pPr>
-      <w:r>
-        <w:rPr>
-          <w:rFonts w:ascii="Calibri" w:hAnsi="Calibri" w:cs="Calibri"/>
-          <w:sz w:val="22"/>
-          <w:szCs w:val="22"/>
-        </w:rPr>
-        <w:t>16.8 features… hooks, suspense api</w:t>
-      </w:r>
-    </w:p>
-    <w:p>
-      <w:pPr>
-        <w:pStyle w:val="NormalWeb"/>
-        <w:spacing w:before="0" w:beforeAutospacing="0" w:after="0" w:afterAutospacing="0"/>
-        <w:rPr>
-          <w:rFonts w:ascii="Calibri" w:hAnsi="Calibri" w:cs="Calibri"/>
-          <w:sz w:val="22"/>
-          <w:szCs w:val="22"/>
-        </w:rPr>
-      </w:pPr>
-      <w:r>
-        <w:rPr>
-          <w:rFonts w:ascii="Calibri" w:hAnsi="Calibri" w:cs="Calibri"/>
-          <w:sz w:val="22"/>
-          <w:szCs w:val="22"/>
-        </w:rPr>
-        <w:t> </w:t>
-      </w:r>
-    </w:p>
-    <w:p>
-      <w:pPr>
-        <w:pStyle w:val="NormalWeb"/>
-        <w:spacing w:before="0" w:beforeAutospacing="0" w:after="0" w:afterAutospacing="0"/>
-        <w:rPr>
-          <w:rFonts w:ascii="Calibri" w:hAnsi="Calibri" w:cs="Calibri"/>
-          <w:sz w:val="22"/>
-          <w:szCs w:val="22"/>
-        </w:rPr>
-      </w:pPr>
-      <w:r>
-        <w:rPr>
-          <w:rFonts w:ascii="Calibri" w:hAnsi="Calibri" w:cs="Calibri"/>
-          <w:sz w:val="22"/>
-          <w:szCs w:val="22"/>
-        </w:rPr>
-        <w:t>classes are not necessary in most cases because:</w:t>
-      </w:r>
-    </w:p>
-    <w:p>
-      <w:pPr>
-        <w:pStyle w:val="NormalWeb"/>
-        <w:spacing w:before="0" w:beforeAutospacing="0" w:after="0" w:afterAutospacing="0"/>
-        <w:ind w:left="540"/>
-        <w:rPr>
-          <w:rFonts w:ascii="Calibri" w:hAnsi="Calibri" w:cs="Calibri"/>
-          <w:sz w:val="22"/>
-          <w:szCs w:val="22"/>
-        </w:rPr>
-      </w:pPr>
-      <w:r>
-        <w:rPr>
-          <w:rFonts w:ascii="Calibri" w:hAnsi="Calibri" w:cs="Calibri"/>
-          <w:sz w:val="22"/>
-          <w:szCs w:val="22"/>
-        </w:rPr>
-        <w:t>useState hook</w:t>
-      </w:r>
-    </w:p>
-    <w:p>
-      <w:pPr>
-        <w:pStyle w:val="NormalWeb"/>
-        <w:spacing w:before="0" w:beforeAutospacing="0" w:after="0" w:afterAutospacing="0"/>
-        <w:ind w:left="540"/>
-        <w:rPr>
-          <w:rFonts w:ascii="Calibri" w:hAnsi="Calibri" w:cs="Calibri"/>
-          <w:sz w:val="22"/>
-          <w:szCs w:val="22"/>
-        </w:rPr>
-      </w:pPr>
-      <w:r>
-        <w:rPr>
-          <w:rFonts w:ascii="Calibri" w:hAnsi="Calibri" w:cs="Calibri"/>
-          <w:sz w:val="22"/>
-          <w:szCs w:val="22"/>
-        </w:rPr>
-        <w:t>useEffect hook</w:t>
-      </w:r>
-    </w:p>
-    <w:p>
-      <w:pPr>
-        <w:pStyle w:val="NormalWeb"/>
-        <w:spacing w:before="0" w:beforeAutospacing="0" w:after="0" w:afterAutospacing="0"/>
-        <w:ind w:left="540"/>
-        <w:rPr>
-          <w:rFonts w:ascii="Calibri" w:hAnsi="Calibri" w:cs="Calibri"/>
-          <w:sz w:val="22"/>
-          <w:szCs w:val="22"/>
-        </w:rPr>
-      </w:pPr>
-      <w:r>
-        <w:rPr>
-          <w:rFonts w:ascii="Calibri" w:hAnsi="Calibri" w:cs="Calibri"/>
-          <w:sz w:val="22"/>
-          <w:szCs w:val="22"/>
-        </w:rPr>
-        <w:t>If your project uses Redux then most state should be there instead.</w:t>
-      </w:r>
-    </w:p>
-    <w:p>
-      <w:pPr>
-        <w:pStyle w:val="NormalWeb"/>
-        <w:spacing w:before="0" w:beforeAutospacing="0" w:after="0" w:afterAutospacing="0"/>
-        <w:ind w:left="540"/>
-        <w:rPr>
-          <w:rFonts w:ascii="Calibri" w:hAnsi="Calibri" w:cs="Calibri"/>
-          <w:sz w:val="22"/>
-          <w:szCs w:val="22"/>
-        </w:rPr>
-      </w:pPr>
-      <w:r>
-        <w:rPr>
-          <w:rFonts w:ascii="Calibri" w:hAnsi="Calibri" w:cs="Calibri"/>
-          <w:sz w:val="22"/>
-          <w:szCs w:val="22"/>
-        </w:rPr>
-        <w:t>Most lifecycle hooks can be avoided by using good design patterns.</w:t>
       </w:r>
     </w:p>
     <w:p>
@@ -4100,7 +4774,7 @@
           <w:sz w:val="22"/>
           <w:szCs w:val="22"/>
         </w:rPr>
-        <w:t>Convert class based to functional comp (include component did mount)</w:t>
+        <w:t>Move hooks higher up (before state?)</w:t>
       </w:r>
     </w:p>
     <w:p>
@@ -4162,9 +4836,307 @@
 <file path=word/numbering.xml><?xml version="1.0" encoding="utf-8"?>
 <w:numbering xmlns:wpc="http://schemas.microsoft.com/office/word/2010/wordprocessingCanvas" xmlns:cx="http://schemas.microsoft.com/office/drawing/2014/chartex" xmlns:cx1="http://schemas.microsoft.com/office/drawing/2015/9/8/chartex" xmlns:cx2="http://schemas.microsoft.com/office/drawing/2015/10/21/chartex" xmlns:cx3="http://schemas.microsoft.com/office/drawing/2016/5/9/chartex" xmlns:cx4="http://schemas.microsoft.com/office/drawing/2016/5/10/chartex" xmlns:cx5="http://schemas.microsoft.com/office/drawing/2016/5/11/chartex" xmlns:cx6="http://schemas.microsoft.com/office/drawing/2016/5/12/chartex" xmlns:cx7="http://schemas.microsoft.com/office/drawing/2016/5/13/chartex" xmlns:cx8="http://schemas.microsoft.com/office/drawing/2016/5/14/chartex" xmlns:mc="http://schemas.openxmlformats.org/markup-compatibility/2006" xmlns:aink="http://schemas.microsoft.com/office/drawing/2016/ink" xmlns:am3d="http://schemas.microsoft.com/office/drawing/2017/model3d" xmlns:o="urn:schemas-microsoft-com:office:office" xmlns:r="http://schemas.openxmlformats.org/officeDocument/2006/relationships" xmlns:m="http://schemas.openxmlformats.org/officeDocument/2006/math" xmlns:v="urn:schemas-microsoft-com:vml" xmlns:wp14="http://schemas.microsoft.com/office/word/2010/wordprocessingDrawing" xmlns:wp="http://schemas.openxmlformats.org/drawingml/2006/wordprocessingDrawing" xmlns:w10="urn:schemas-microsoft-com:office:word" xmlns:w="http://schemas.openxmlformats.org/wordprocessingml/2006/main" xmlns:w14="http://schemas.microsoft.com/office/word/2010/wordml" xmlns:w15="http://schemas.microsoft.com/office/word/2012/wordml" xmlns:w16cex="http://schemas.microsoft.com/office/word/2018/wordml/cex" xmlns:w16cid="http://schemas.microsoft.com/office/word/2016/wordml/cid" xmlns:w16="http://schemas.microsoft.com/office/word/2018/wordml" xmlns:w16se="http://schemas.microsoft.com/office/word/2015/wordml/symex" xmlns:wpg="http://schemas.microsoft.com/office/word/2010/wordprocessingGroup" xmlns:wpi="http://schemas.microsoft.com/office/word/2010/wordprocessingInk" xmlns:wne="http://schemas.microsoft.com/office/word/2006/wordml" xmlns:wps="http://schemas.microsoft.com/office/word/2010/wordprocessingShape" mc:Ignorable="w14 w15 w16se w16cid w16 w16cex wp14">
   <w:abstractNum w:abstractNumId="0" w15:restartNumberingAfterBreak="0">
-    <w:nsid w:val="0FC93319"/>
+    <w:nsid w:val="00AC6505"/>
     <w:multiLevelType w:val="multilevel"/>
-    <w:tmpl w:val="0EDECE6A"/>
+    <w:tmpl w:val="88661FF8"/>
+    <w:lvl w:ilvl="0">
+      <w:start w:val="1"/>
+      <w:numFmt w:val="bullet"/>
+      <w:lvlText w:val=""/>
+      <w:lvlJc w:val="left"/>
+      <w:pPr>
+        <w:tabs>
+          <w:tab w:val="num" w:pos="720"/>
+        </w:tabs>
+        <w:ind w:left="720" w:hanging="360"/>
+      </w:pPr>
+      <w:rPr>
+        <w:rFonts w:ascii="Symbol" w:hAnsi="Symbol" w:hint="default"/>
+        <w:sz w:val="20"/>
+      </w:rPr>
+    </w:lvl>
+    <w:lvl w:ilvl="1" w:tentative="1">
+      <w:start w:val="1"/>
+      <w:numFmt w:val="bullet"/>
+      <w:lvlText w:val=""/>
+      <w:lvlJc w:val="left"/>
+      <w:pPr>
+        <w:tabs>
+          <w:tab w:val="num" w:pos="1440"/>
+        </w:tabs>
+        <w:ind w:left="1440" w:hanging="360"/>
+      </w:pPr>
+      <w:rPr>
+        <w:rFonts w:ascii="Symbol" w:hAnsi="Symbol" w:hint="default"/>
+        <w:sz w:val="20"/>
+      </w:rPr>
+    </w:lvl>
+    <w:lvl w:ilvl="2" w:tentative="1">
+      <w:start w:val="1"/>
+      <w:numFmt w:val="bullet"/>
+      <w:lvlText w:val=""/>
+      <w:lvlJc w:val="left"/>
+      <w:pPr>
+        <w:tabs>
+          <w:tab w:val="num" w:pos="2160"/>
+        </w:tabs>
+        <w:ind w:left="2160" w:hanging="360"/>
+      </w:pPr>
+      <w:rPr>
+        <w:rFonts w:ascii="Symbol" w:hAnsi="Symbol" w:hint="default"/>
+        <w:sz w:val="20"/>
+      </w:rPr>
+    </w:lvl>
+    <w:lvl w:ilvl="3" w:tentative="1">
+      <w:start w:val="1"/>
+      <w:numFmt w:val="bullet"/>
+      <w:lvlText w:val=""/>
+      <w:lvlJc w:val="left"/>
+      <w:pPr>
+        <w:tabs>
+          <w:tab w:val="num" w:pos="2880"/>
+        </w:tabs>
+        <w:ind w:left="2880" w:hanging="360"/>
+      </w:pPr>
+      <w:rPr>
+        <w:rFonts w:ascii="Symbol" w:hAnsi="Symbol" w:hint="default"/>
+        <w:sz w:val="20"/>
+      </w:rPr>
+    </w:lvl>
+    <w:lvl w:ilvl="4" w:tentative="1">
+      <w:start w:val="1"/>
+      <w:numFmt w:val="bullet"/>
+      <w:lvlText w:val=""/>
+      <w:lvlJc w:val="left"/>
+      <w:pPr>
+        <w:tabs>
+          <w:tab w:val="num" w:pos="3600"/>
+        </w:tabs>
+        <w:ind w:left="3600" w:hanging="360"/>
+      </w:pPr>
+      <w:rPr>
+        <w:rFonts w:ascii="Symbol" w:hAnsi="Symbol" w:hint="default"/>
+        <w:sz w:val="20"/>
+      </w:rPr>
+    </w:lvl>
+    <w:lvl w:ilvl="5" w:tentative="1">
+      <w:start w:val="1"/>
+      <w:numFmt w:val="bullet"/>
+      <w:lvlText w:val=""/>
+      <w:lvlJc w:val="left"/>
+      <w:pPr>
+        <w:tabs>
+          <w:tab w:val="num" w:pos="4320"/>
+        </w:tabs>
+        <w:ind w:left="4320" w:hanging="360"/>
+      </w:pPr>
+      <w:rPr>
+        <w:rFonts w:ascii="Symbol" w:hAnsi="Symbol" w:hint="default"/>
+        <w:sz w:val="20"/>
+      </w:rPr>
+    </w:lvl>
+    <w:lvl w:ilvl="6" w:tentative="1">
+      <w:start w:val="1"/>
+      <w:numFmt w:val="bullet"/>
+      <w:lvlText w:val=""/>
+      <w:lvlJc w:val="left"/>
+      <w:pPr>
+        <w:tabs>
+          <w:tab w:val="num" w:pos="5040"/>
+        </w:tabs>
+        <w:ind w:left="5040" w:hanging="360"/>
+      </w:pPr>
+      <w:rPr>
+        <w:rFonts w:ascii="Symbol" w:hAnsi="Symbol" w:hint="default"/>
+        <w:sz w:val="20"/>
+      </w:rPr>
+    </w:lvl>
+    <w:lvl w:ilvl="7" w:tentative="1">
+      <w:start w:val="1"/>
+      <w:numFmt w:val="bullet"/>
+      <w:lvlText w:val=""/>
+      <w:lvlJc w:val="left"/>
+      <w:pPr>
+        <w:tabs>
+          <w:tab w:val="num" w:pos="5760"/>
+        </w:tabs>
+        <w:ind w:left="5760" w:hanging="360"/>
+      </w:pPr>
+      <w:rPr>
+        <w:rFonts w:ascii="Symbol" w:hAnsi="Symbol" w:hint="default"/>
+        <w:sz w:val="20"/>
+      </w:rPr>
+    </w:lvl>
+    <w:lvl w:ilvl="8" w:tentative="1">
+      <w:start w:val="1"/>
+      <w:numFmt w:val="bullet"/>
+      <w:lvlText w:val=""/>
+      <w:lvlJc w:val="left"/>
+      <w:pPr>
+        <w:tabs>
+          <w:tab w:val="num" w:pos="6480"/>
+        </w:tabs>
+        <w:ind w:left="6480" w:hanging="360"/>
+      </w:pPr>
+      <w:rPr>
+        <w:rFonts w:ascii="Symbol" w:hAnsi="Symbol" w:hint="default"/>
+        <w:sz w:val="20"/>
+      </w:rPr>
+    </w:lvl>
+  </w:abstractNum>
+  <w:abstractNum w:abstractNumId="1" w15:restartNumberingAfterBreak="0">
+    <w:nsid w:val="1F25104C"/>
+    <w:multiLevelType w:val="multilevel"/>
+    <w:tmpl w:val="D2045DD2"/>
+    <w:lvl w:ilvl="0">
+      <w:start w:val="1"/>
+      <w:numFmt w:val="bullet"/>
+      <w:lvlText w:val=""/>
+      <w:lvlJc w:val="left"/>
+      <w:pPr>
+        <w:tabs>
+          <w:tab w:val="num" w:pos="720"/>
+        </w:tabs>
+        <w:ind w:left="720" w:hanging="360"/>
+      </w:pPr>
+      <w:rPr>
+        <w:rFonts w:ascii="Symbol" w:hAnsi="Symbol" w:hint="default"/>
+        <w:sz w:val="20"/>
+      </w:rPr>
+    </w:lvl>
+    <w:lvl w:ilvl="1" w:tentative="1">
+      <w:start w:val="1"/>
+      <w:numFmt w:val="bullet"/>
+      <w:lvlText w:val=""/>
+      <w:lvlJc w:val="left"/>
+      <w:pPr>
+        <w:tabs>
+          <w:tab w:val="num" w:pos="1440"/>
+        </w:tabs>
+        <w:ind w:left="1440" w:hanging="360"/>
+      </w:pPr>
+      <w:rPr>
+        <w:rFonts w:ascii="Symbol" w:hAnsi="Symbol" w:hint="default"/>
+        <w:sz w:val="20"/>
+      </w:rPr>
+    </w:lvl>
+    <w:lvl w:ilvl="2" w:tentative="1">
+      <w:start w:val="1"/>
+      <w:numFmt w:val="bullet"/>
+      <w:lvlText w:val=""/>
+      <w:lvlJc w:val="left"/>
+      <w:pPr>
+        <w:tabs>
+          <w:tab w:val="num" w:pos="2160"/>
+        </w:tabs>
+        <w:ind w:left="2160" w:hanging="360"/>
+      </w:pPr>
+      <w:rPr>
+        <w:rFonts w:ascii="Symbol" w:hAnsi="Symbol" w:hint="default"/>
+        <w:sz w:val="20"/>
+      </w:rPr>
+    </w:lvl>
+    <w:lvl w:ilvl="3" w:tentative="1">
+      <w:start w:val="1"/>
+      <w:numFmt w:val="bullet"/>
+      <w:lvlText w:val=""/>
+      <w:lvlJc w:val="left"/>
+      <w:pPr>
+        <w:tabs>
+          <w:tab w:val="num" w:pos="2880"/>
+        </w:tabs>
+        <w:ind w:left="2880" w:hanging="360"/>
+      </w:pPr>
+      <w:rPr>
+        <w:rFonts w:ascii="Symbol" w:hAnsi="Symbol" w:hint="default"/>
+        <w:sz w:val="20"/>
+      </w:rPr>
+    </w:lvl>
+    <w:lvl w:ilvl="4" w:tentative="1">
+      <w:start w:val="1"/>
+      <w:numFmt w:val="bullet"/>
+      <w:lvlText w:val=""/>
+      <w:lvlJc w:val="left"/>
+      <w:pPr>
+        <w:tabs>
+          <w:tab w:val="num" w:pos="3600"/>
+        </w:tabs>
+        <w:ind w:left="3600" w:hanging="360"/>
+      </w:pPr>
+      <w:rPr>
+        <w:rFonts w:ascii="Symbol" w:hAnsi="Symbol" w:hint="default"/>
+        <w:sz w:val="20"/>
+      </w:rPr>
+    </w:lvl>
+    <w:lvl w:ilvl="5" w:tentative="1">
+      <w:start w:val="1"/>
+      <w:numFmt w:val="bullet"/>
+      <w:lvlText w:val=""/>
+      <w:lvlJc w:val="left"/>
+      <w:pPr>
+        <w:tabs>
+          <w:tab w:val="num" w:pos="4320"/>
+        </w:tabs>
+        <w:ind w:left="4320" w:hanging="360"/>
+      </w:pPr>
+      <w:rPr>
+        <w:rFonts w:ascii="Symbol" w:hAnsi="Symbol" w:hint="default"/>
+        <w:sz w:val="20"/>
+      </w:rPr>
+    </w:lvl>
+    <w:lvl w:ilvl="6" w:tentative="1">
+      <w:start w:val="1"/>
+      <w:numFmt w:val="bullet"/>
+      <w:lvlText w:val=""/>
+      <w:lvlJc w:val="left"/>
+      <w:pPr>
+        <w:tabs>
+          <w:tab w:val="num" w:pos="5040"/>
+        </w:tabs>
+        <w:ind w:left="5040" w:hanging="360"/>
+      </w:pPr>
+      <w:rPr>
+        <w:rFonts w:ascii="Symbol" w:hAnsi="Symbol" w:hint="default"/>
+        <w:sz w:val="20"/>
+      </w:rPr>
+    </w:lvl>
+    <w:lvl w:ilvl="7" w:tentative="1">
+      <w:start w:val="1"/>
+      <w:numFmt w:val="bullet"/>
+      <w:lvlText w:val=""/>
+      <w:lvlJc w:val="left"/>
+      <w:pPr>
+        <w:tabs>
+          <w:tab w:val="num" w:pos="5760"/>
+        </w:tabs>
+        <w:ind w:left="5760" w:hanging="360"/>
+      </w:pPr>
+      <w:rPr>
+        <w:rFonts w:ascii="Symbol" w:hAnsi="Symbol" w:hint="default"/>
+        <w:sz w:val="20"/>
+      </w:rPr>
+    </w:lvl>
+    <w:lvl w:ilvl="8" w:tentative="1">
+      <w:start w:val="1"/>
+      <w:numFmt w:val="bullet"/>
+      <w:lvlText w:val=""/>
+      <w:lvlJc w:val="left"/>
+      <w:pPr>
+        <w:tabs>
+          <w:tab w:val="num" w:pos="6480"/>
+        </w:tabs>
+        <w:ind w:left="6480" w:hanging="360"/>
+      </w:pPr>
+      <w:rPr>
+        <w:rFonts w:ascii="Symbol" w:hAnsi="Symbol" w:hint="default"/>
+        <w:sz w:val="20"/>
+      </w:rPr>
+    </w:lvl>
+  </w:abstractNum>
+  <w:abstractNum w:abstractNumId="2" w15:restartNumberingAfterBreak="0">
+    <w:nsid w:val="32202B94"/>
+    <w:multiLevelType w:val="multilevel"/>
+    <w:tmpl w:val="1AAEF472"/>
     <w:lvl w:ilvl="0">
       <w:start w:val="1"/>
       <w:numFmt w:val="bullet"/>
@@ -4310,10 +5282,10 @@
       </w:rPr>
     </w:lvl>
   </w:abstractNum>
-  <w:abstractNum w:abstractNumId="1" w15:restartNumberingAfterBreak="0">
-    <w:nsid w:val="490D2B48"/>
+  <w:abstractNum w:abstractNumId="3" w15:restartNumberingAfterBreak="0">
+    <w:nsid w:val="3C7A4EB9"/>
     <w:multiLevelType w:val="multilevel"/>
-    <w:tmpl w:val="59243EFC"/>
+    <w:tmpl w:val="83F2474A"/>
     <w:lvl w:ilvl="0">
       <w:start w:val="1"/>
       <w:numFmt w:val="bullet"/>
@@ -4459,10 +5431,10 @@
       </w:rPr>
     </w:lvl>
   </w:abstractNum>
-  <w:abstractNum w:abstractNumId="2" w15:restartNumberingAfterBreak="0">
-    <w:nsid w:val="4E6B1567"/>
+  <w:abstractNum w:abstractNumId="4" w15:restartNumberingAfterBreak="0">
+    <w:nsid w:val="6B887D54"/>
     <w:multiLevelType w:val="multilevel"/>
-    <w:tmpl w:val="A818263A"/>
+    <w:tmpl w:val="91A61418"/>
     <w:lvl w:ilvl="0">
       <w:start w:val="1"/>
       <w:numFmt w:val="bullet"/>
@@ -4608,308 +5580,10 @@
       </w:rPr>
     </w:lvl>
   </w:abstractNum>
-  <w:abstractNum w:abstractNumId="3" w15:restartNumberingAfterBreak="0">
-    <w:nsid w:val="6E7F50C9"/>
+  <w:abstractNum w:abstractNumId="5" w15:restartNumberingAfterBreak="0">
+    <w:nsid w:val="70000EA8"/>
     <w:multiLevelType w:val="multilevel"/>
-    <w:tmpl w:val="DD8AA6DC"/>
-    <w:lvl w:ilvl="0">
-      <w:start w:val="1"/>
-      <w:numFmt w:val="bullet"/>
-      <w:lvlText w:val=""/>
-      <w:lvlJc w:val="left"/>
-      <w:pPr>
-        <w:tabs>
-          <w:tab w:val="num" w:pos="720"/>
-        </w:tabs>
-        <w:ind w:left="720" w:hanging="360"/>
-      </w:pPr>
-      <w:rPr>
-        <w:rFonts w:ascii="Symbol" w:hAnsi="Symbol" w:hint="default"/>
-        <w:sz w:val="20"/>
-      </w:rPr>
-    </w:lvl>
-    <w:lvl w:ilvl="1" w:tentative="1">
-      <w:start w:val="1"/>
-      <w:numFmt w:val="bullet"/>
-      <w:lvlText w:val=""/>
-      <w:lvlJc w:val="left"/>
-      <w:pPr>
-        <w:tabs>
-          <w:tab w:val="num" w:pos="1440"/>
-        </w:tabs>
-        <w:ind w:left="1440" w:hanging="360"/>
-      </w:pPr>
-      <w:rPr>
-        <w:rFonts w:ascii="Symbol" w:hAnsi="Symbol" w:hint="default"/>
-        <w:sz w:val="20"/>
-      </w:rPr>
-    </w:lvl>
-    <w:lvl w:ilvl="2" w:tentative="1">
-      <w:start w:val="1"/>
-      <w:numFmt w:val="bullet"/>
-      <w:lvlText w:val=""/>
-      <w:lvlJc w:val="left"/>
-      <w:pPr>
-        <w:tabs>
-          <w:tab w:val="num" w:pos="2160"/>
-        </w:tabs>
-        <w:ind w:left="2160" w:hanging="360"/>
-      </w:pPr>
-      <w:rPr>
-        <w:rFonts w:ascii="Symbol" w:hAnsi="Symbol" w:hint="default"/>
-        <w:sz w:val="20"/>
-      </w:rPr>
-    </w:lvl>
-    <w:lvl w:ilvl="3" w:tentative="1">
-      <w:start w:val="1"/>
-      <w:numFmt w:val="bullet"/>
-      <w:lvlText w:val=""/>
-      <w:lvlJc w:val="left"/>
-      <w:pPr>
-        <w:tabs>
-          <w:tab w:val="num" w:pos="2880"/>
-        </w:tabs>
-        <w:ind w:left="2880" w:hanging="360"/>
-      </w:pPr>
-      <w:rPr>
-        <w:rFonts w:ascii="Symbol" w:hAnsi="Symbol" w:hint="default"/>
-        <w:sz w:val="20"/>
-      </w:rPr>
-    </w:lvl>
-    <w:lvl w:ilvl="4" w:tentative="1">
-      <w:start w:val="1"/>
-      <w:numFmt w:val="bullet"/>
-      <w:lvlText w:val=""/>
-      <w:lvlJc w:val="left"/>
-      <w:pPr>
-        <w:tabs>
-          <w:tab w:val="num" w:pos="3600"/>
-        </w:tabs>
-        <w:ind w:left="3600" w:hanging="360"/>
-      </w:pPr>
-      <w:rPr>
-        <w:rFonts w:ascii="Symbol" w:hAnsi="Symbol" w:hint="default"/>
-        <w:sz w:val="20"/>
-      </w:rPr>
-    </w:lvl>
-    <w:lvl w:ilvl="5" w:tentative="1">
-      <w:start w:val="1"/>
-      <w:numFmt w:val="bullet"/>
-      <w:lvlText w:val=""/>
-      <w:lvlJc w:val="left"/>
-      <w:pPr>
-        <w:tabs>
-          <w:tab w:val="num" w:pos="4320"/>
-        </w:tabs>
-        <w:ind w:left="4320" w:hanging="360"/>
-      </w:pPr>
-      <w:rPr>
-        <w:rFonts w:ascii="Symbol" w:hAnsi="Symbol" w:hint="default"/>
-        <w:sz w:val="20"/>
-      </w:rPr>
-    </w:lvl>
-    <w:lvl w:ilvl="6" w:tentative="1">
-      <w:start w:val="1"/>
-      <w:numFmt w:val="bullet"/>
-      <w:lvlText w:val=""/>
-      <w:lvlJc w:val="left"/>
-      <w:pPr>
-        <w:tabs>
-          <w:tab w:val="num" w:pos="5040"/>
-        </w:tabs>
-        <w:ind w:left="5040" w:hanging="360"/>
-      </w:pPr>
-      <w:rPr>
-        <w:rFonts w:ascii="Symbol" w:hAnsi="Symbol" w:hint="default"/>
-        <w:sz w:val="20"/>
-      </w:rPr>
-    </w:lvl>
-    <w:lvl w:ilvl="7" w:tentative="1">
-      <w:start w:val="1"/>
-      <w:numFmt w:val="bullet"/>
-      <w:lvlText w:val=""/>
-      <w:lvlJc w:val="left"/>
-      <w:pPr>
-        <w:tabs>
-          <w:tab w:val="num" w:pos="5760"/>
-        </w:tabs>
-        <w:ind w:left="5760" w:hanging="360"/>
-      </w:pPr>
-      <w:rPr>
-        <w:rFonts w:ascii="Symbol" w:hAnsi="Symbol" w:hint="default"/>
-        <w:sz w:val="20"/>
-      </w:rPr>
-    </w:lvl>
-    <w:lvl w:ilvl="8" w:tentative="1">
-      <w:start w:val="1"/>
-      <w:numFmt w:val="bullet"/>
-      <w:lvlText w:val=""/>
-      <w:lvlJc w:val="left"/>
-      <w:pPr>
-        <w:tabs>
-          <w:tab w:val="num" w:pos="6480"/>
-        </w:tabs>
-        <w:ind w:left="6480" w:hanging="360"/>
-      </w:pPr>
-      <w:rPr>
-        <w:rFonts w:ascii="Symbol" w:hAnsi="Symbol" w:hint="default"/>
-        <w:sz w:val="20"/>
-      </w:rPr>
-    </w:lvl>
-  </w:abstractNum>
-  <w:abstractNum w:abstractNumId="4" w15:restartNumberingAfterBreak="0">
-    <w:nsid w:val="73BD78D0"/>
-    <w:multiLevelType w:val="multilevel"/>
-    <w:tmpl w:val="1A00B388"/>
-    <w:lvl w:ilvl="0">
-      <w:start w:val="1"/>
-      <w:numFmt w:val="bullet"/>
-      <w:lvlText w:val=""/>
-      <w:lvlJc w:val="left"/>
-      <w:pPr>
-        <w:tabs>
-          <w:tab w:val="num" w:pos="720"/>
-        </w:tabs>
-        <w:ind w:left="720" w:hanging="360"/>
-      </w:pPr>
-      <w:rPr>
-        <w:rFonts w:ascii="Symbol" w:hAnsi="Symbol" w:hint="default"/>
-        <w:sz w:val="20"/>
-      </w:rPr>
-    </w:lvl>
-    <w:lvl w:ilvl="1" w:tentative="1">
-      <w:start w:val="1"/>
-      <w:numFmt w:val="bullet"/>
-      <w:lvlText w:val=""/>
-      <w:lvlJc w:val="left"/>
-      <w:pPr>
-        <w:tabs>
-          <w:tab w:val="num" w:pos="1440"/>
-        </w:tabs>
-        <w:ind w:left="1440" w:hanging="360"/>
-      </w:pPr>
-      <w:rPr>
-        <w:rFonts w:ascii="Symbol" w:hAnsi="Symbol" w:hint="default"/>
-        <w:sz w:val="20"/>
-      </w:rPr>
-    </w:lvl>
-    <w:lvl w:ilvl="2" w:tentative="1">
-      <w:start w:val="1"/>
-      <w:numFmt w:val="bullet"/>
-      <w:lvlText w:val=""/>
-      <w:lvlJc w:val="left"/>
-      <w:pPr>
-        <w:tabs>
-          <w:tab w:val="num" w:pos="2160"/>
-        </w:tabs>
-        <w:ind w:left="2160" w:hanging="360"/>
-      </w:pPr>
-      <w:rPr>
-        <w:rFonts w:ascii="Symbol" w:hAnsi="Symbol" w:hint="default"/>
-        <w:sz w:val="20"/>
-      </w:rPr>
-    </w:lvl>
-    <w:lvl w:ilvl="3" w:tentative="1">
-      <w:start w:val="1"/>
-      <w:numFmt w:val="bullet"/>
-      <w:lvlText w:val=""/>
-      <w:lvlJc w:val="left"/>
-      <w:pPr>
-        <w:tabs>
-          <w:tab w:val="num" w:pos="2880"/>
-        </w:tabs>
-        <w:ind w:left="2880" w:hanging="360"/>
-      </w:pPr>
-      <w:rPr>
-        <w:rFonts w:ascii="Symbol" w:hAnsi="Symbol" w:hint="default"/>
-        <w:sz w:val="20"/>
-      </w:rPr>
-    </w:lvl>
-    <w:lvl w:ilvl="4" w:tentative="1">
-      <w:start w:val="1"/>
-      <w:numFmt w:val="bullet"/>
-      <w:lvlText w:val=""/>
-      <w:lvlJc w:val="left"/>
-      <w:pPr>
-        <w:tabs>
-          <w:tab w:val="num" w:pos="3600"/>
-        </w:tabs>
-        <w:ind w:left="3600" w:hanging="360"/>
-      </w:pPr>
-      <w:rPr>
-        <w:rFonts w:ascii="Symbol" w:hAnsi="Symbol" w:hint="default"/>
-        <w:sz w:val="20"/>
-      </w:rPr>
-    </w:lvl>
-    <w:lvl w:ilvl="5" w:tentative="1">
-      <w:start w:val="1"/>
-      <w:numFmt w:val="bullet"/>
-      <w:lvlText w:val=""/>
-      <w:lvlJc w:val="left"/>
-      <w:pPr>
-        <w:tabs>
-          <w:tab w:val="num" w:pos="4320"/>
-        </w:tabs>
-        <w:ind w:left="4320" w:hanging="360"/>
-      </w:pPr>
-      <w:rPr>
-        <w:rFonts w:ascii="Symbol" w:hAnsi="Symbol" w:hint="default"/>
-        <w:sz w:val="20"/>
-      </w:rPr>
-    </w:lvl>
-    <w:lvl w:ilvl="6" w:tentative="1">
-      <w:start w:val="1"/>
-      <w:numFmt w:val="bullet"/>
-      <w:lvlText w:val=""/>
-      <w:lvlJc w:val="left"/>
-      <w:pPr>
-        <w:tabs>
-          <w:tab w:val="num" w:pos="5040"/>
-        </w:tabs>
-        <w:ind w:left="5040" w:hanging="360"/>
-      </w:pPr>
-      <w:rPr>
-        <w:rFonts w:ascii="Symbol" w:hAnsi="Symbol" w:hint="default"/>
-        <w:sz w:val="20"/>
-      </w:rPr>
-    </w:lvl>
-    <w:lvl w:ilvl="7" w:tentative="1">
-      <w:start w:val="1"/>
-      <w:numFmt w:val="bullet"/>
-      <w:lvlText w:val=""/>
-      <w:lvlJc w:val="left"/>
-      <w:pPr>
-        <w:tabs>
-          <w:tab w:val="num" w:pos="5760"/>
-        </w:tabs>
-        <w:ind w:left="5760" w:hanging="360"/>
-      </w:pPr>
-      <w:rPr>
-        <w:rFonts w:ascii="Symbol" w:hAnsi="Symbol" w:hint="default"/>
-        <w:sz w:val="20"/>
-      </w:rPr>
-    </w:lvl>
-    <w:lvl w:ilvl="8" w:tentative="1">
-      <w:start w:val="1"/>
-      <w:numFmt w:val="bullet"/>
-      <w:lvlText w:val=""/>
-      <w:lvlJc w:val="left"/>
-      <w:pPr>
-        <w:tabs>
-          <w:tab w:val="num" w:pos="6480"/>
-        </w:tabs>
-        <w:ind w:left="6480" w:hanging="360"/>
-      </w:pPr>
-      <w:rPr>
-        <w:rFonts w:ascii="Symbol" w:hAnsi="Symbol" w:hint="default"/>
-        <w:sz w:val="20"/>
-      </w:rPr>
-    </w:lvl>
-  </w:abstractNum>
-  <w:abstractNum w:abstractNumId="5" w15:restartNumberingAfterBreak="0">
-    <w:nsid w:val="7E887666"/>
-    <w:multiLevelType w:val="multilevel"/>
-    <w:tmpl w:val="DDBC04C2"/>
+    <w:tmpl w:val="D876B726"/>
     <w:lvl w:ilvl="0">
       <w:start w:val="1"/>
       <w:numFmt w:val="bullet"/>
@@ -5056,22 +5730,22 @@
     </w:lvl>
   </w:abstractNum>
   <w:num w:numId="1">
-    <w:abstractNumId w:val="1"/>
+    <w:abstractNumId w:val="0"/>
   </w:num>
   <w:num w:numId="2">
-    <w:abstractNumId w:val="2"/>
+    <w:abstractNumId w:val="4"/>
   </w:num>
   <w:num w:numId="3">
-    <w:abstractNumId w:val="5"/>
+    <w:abstractNumId w:val="2"/>
   </w:num>
   <w:num w:numId="4">
     <w:abstractNumId w:val="3"/>
   </w:num>
   <w:num w:numId="5">
-    <w:abstractNumId w:val="4"/>
+    <w:abstractNumId w:val="1"/>
   </w:num>
   <w:num w:numId="6">
-    <w:abstractNumId w:val="0"/>
+    <w:abstractNumId w:val="5"/>
   </w:num>
 </w:numbering>
 </file>

</xml_diff>